<commit_message>
Refactor, More cleanup, Documentation writing
</commit_message>
<xml_diff>
--- a/Other/Zpracování prototypu hry.docx
+++ b/Other/Zpracování prototypu hry.docx
@@ -27,19 +27,13 @@
     <w:p>
       <w:pPr>
         <w:pStyle w:val="Heading1"/>
+        <w:spacing w:before="240"/>
       </w:pPr>
       <w:r>
         <w:t>Přehled systémů</w:t>
       </w:r>
     </w:p>
     <w:p>
-      <w:pPr>
-        <w:pStyle w:val="ListParagraph"/>
-        <w:numPr>
-          <w:ilvl w:val="0"/>
-          <w:numId w:val="4"/>
-        </w:numPr>
-      </w:pPr>
       <w:r>
         <w:t xml:space="preserve">Za chod hry zodpovídá několik herních systémů. Tyto systémy fungují nezávisle na sobě a komunikuje se s nimi pomocí eventů, aby bylo </w:t>
       </w:r>
@@ -308,94 +302,461 @@
         <w:pStyle w:val="Heading1"/>
       </w:pPr>
       <w:r>
+        <w:t>Přehled klíčových komponentů</w:t>
+      </w:r>
+    </w:p>
+    <w:p>
+      <w:pPr>
+        <w:pStyle w:val="Heading3"/>
+      </w:pPr>
+      <w:r>
+        <w:t>Unit</w:t>
+      </w:r>
+    </w:p>
+    <w:p>
+      <w:r>
+        <w:t>Komponent jednotky, který má na starost životní cyklus jednotky a vyhledávání cílů při konfrontaci</w:t>
+      </w:r>
+      <w:r>
+        <w:t xml:space="preserve"> s nepřátelskými jednotkami.</w:t>
+      </w:r>
+      <w:r>
+        <w:t xml:space="preserve"> </w:t>
+      </w:r>
+      <w:r>
+        <w:t>Komponent vyvolává události téměř při každé akci, aby bylo možné rozšířit funkcionalitu</w:t>
+      </w:r>
+      <w:r>
+        <w:t xml:space="preserve"> přímo v enginu.</w:t>
+      </w:r>
+    </w:p>
+    <w:p>
+      <w:pPr>
+        <w:pStyle w:val="Heading3"/>
+      </w:pPr>
+      <w:r>
+        <w:t>UnitGroup</w:t>
+      </w:r>
+    </w:p>
+    <w:p>
+      <w:r>
+        <w:t>Komponent</w:t>
+      </w:r>
+      <w:r>
+        <w:t xml:space="preserve"> </w:t>
+      </w:r>
+      <w:r>
+        <w:t>skupin</w:t>
+      </w:r>
+      <w:r>
+        <w:t>y</w:t>
+      </w:r>
+      <w:r>
+        <w:t xml:space="preserve"> </w:t>
+      </w:r>
+      <w:r>
+        <w:t>jednotek</w:t>
+      </w:r>
+      <w:r>
+        <w:t>.</w:t>
+      </w:r>
+      <w:r>
+        <w:t xml:space="preserve"> Tento komponent </w:t>
+      </w:r>
+      <w:r>
+        <w:t xml:space="preserve">řeší matematické operace </w:t>
+      </w:r>
+      <w:r>
+        <w:t xml:space="preserve">a </w:t>
+      </w:r>
+      <w:r>
+        <w:t>vytváření nových jednotek</w:t>
+      </w:r>
+      <w:r>
+        <w:t>.</w:t>
+      </w:r>
+      <w:r>
+        <w:t xml:space="preserve"> Komponent vyvolává události při změně</w:t>
+      </w:r>
+      <w:r>
+        <w:t xml:space="preserve"> počtu jednotek</w:t>
+      </w:r>
+      <w:r>
+        <w:t xml:space="preserve"> a když</w:t>
+      </w:r>
+      <w:r>
+        <w:t xml:space="preserve"> </w:t>
+      </w:r>
+      <w:r>
+        <w:t>je skupina prázdná.</w:t>
+      </w:r>
+    </w:p>
+    <w:p>
+      <w:pPr>
+        <w:pStyle w:val="Heading3"/>
+      </w:pPr>
+      <w:r>
+        <w:t>Gate</w:t>
+      </w:r>
+    </w:p>
+    <w:p>
+      <w:r>
+        <w:t>Komponent brány</w:t>
+      </w:r>
+      <w:r>
+        <w:t xml:space="preserve">. Řeší zobrazení matematické operace hráči. Komponent vyvolává událost při překročení hráčovou jednotkou, která předává informaci o matematické operaci brány. </w:t>
+      </w:r>
+    </w:p>
+    <w:p>
+      <w:pPr>
+        <w:pStyle w:val="Heading3"/>
+      </w:pPr>
+      <w:r>
+        <w:lastRenderedPageBreak/>
+        <w:t>Platform</w:t>
+      </w:r>
+    </w:p>
+    <w:p>
+      <w:r>
+        <w:t xml:space="preserve">Komponent sekce úrovně, který nastavuje matematické operace bran a </w:t>
+      </w:r>
+      <w:r>
+        <w:t>vytváří</w:t>
+      </w:r>
+      <w:r>
+        <w:t xml:space="preserve"> skupin</w:t>
+      </w:r>
+      <w:r>
+        <w:t>u</w:t>
+      </w:r>
+      <w:r>
+        <w:t xml:space="preserve"> nepřátelských jednotek</w:t>
+      </w:r>
+      <w:r>
+        <w:t>.</w:t>
+      </w:r>
+      <w:r>
+        <w:t xml:space="preserve"> Komponent vyvolává události téměř při každé akci.</w:t>
+      </w:r>
+    </w:p>
+    <w:p>
+      <w:pPr>
+        <w:pStyle w:val="Heading3"/>
+      </w:pPr>
+      <w:r>
+        <w:t>EventChannelListener</w:t>
+      </w:r>
+    </w:p>
+    <w:p>
+      <w:r>
+        <w:t xml:space="preserve">Obecný </w:t>
+      </w:r>
+      <w:r>
+        <w:t>komponent, který reaguje na vyvolání události na EventChannelu</w:t>
+      </w:r>
+    </w:p>
+    <w:p>
+      <w:pPr>
+        <w:pStyle w:val="Heading1"/>
+      </w:pPr>
+      <w:r>
+        <w:t>Přehled klíčových obecných skriptů</w:t>
+      </w:r>
+    </w:p>
+    <w:p>
+      <w:pPr>
+        <w:pStyle w:val="Heading3"/>
+      </w:pPr>
+      <w:r>
+        <w:t>EventChannel</w:t>
+      </w:r>
+    </w:p>
+    <w:p>
+      <w:r>
+        <w:t xml:space="preserve">Obecný </w:t>
+      </w:r>
+      <w:r>
+        <w:t>Scriptable</w:t>
+      </w:r>
+      <w:r>
+        <w:t xml:space="preserve"> </w:t>
+      </w:r>
+      <w:r>
+        <w:t>Object, který zajišťuje komunikaci mezi objekty, které na sebe nemohou získat odkaz.</w:t>
+      </w:r>
+      <w:r>
+        <w:t xml:space="preserve"> Obsahuje event a metodu, která tento event vyvolává.</w:t>
+      </w:r>
+    </w:p>
+    <w:p>
+      <w:pPr>
+        <w:keepNext/>
+        <w:jc w:val="center"/>
+      </w:pPr>
+      <w:r>
+        <w:drawing>
+          <wp:inline distT="0" distB="0" distL="0" distR="0" wp14:anchorId="3FBE1C7C" wp14:editId="6A6207FD">
+            <wp:extent cx="3838755" cy="1466614"/>
+            <wp:effectExtent l="0" t="0" r="0" b="635"/>
+            <wp:docPr id="2" name="Picture 2" descr="Text&#10;&#10;Description automatically generated"/>
+            <wp:cNvGraphicFramePr>
+              <a:graphicFrameLocks xmlns:a="http://schemas.openxmlformats.org/drawingml/2006/main" noChangeAspect="1"/>
+            </wp:cNvGraphicFramePr>
+            <a:graphic xmlns:a="http://schemas.openxmlformats.org/drawingml/2006/main">
+              <a:graphicData uri="http://schemas.openxmlformats.org/drawingml/2006/picture">
+                <pic:pic xmlns:pic="http://schemas.openxmlformats.org/drawingml/2006/picture">
+                  <pic:nvPicPr>
+                    <pic:cNvPr id="2" name="Picture 2" descr="Text&#10;&#10;Description automatically generated"/>
+                    <pic:cNvPicPr/>
+                  </pic:nvPicPr>
+                  <pic:blipFill>
+                    <a:blip r:embed="rId8"/>
+                    <a:stretch>
+                      <a:fillRect/>
+                    </a:stretch>
+                  </pic:blipFill>
+                  <pic:spPr>
+                    <a:xfrm>
+                      <a:off x="0" y="0"/>
+                      <a:ext cx="3866837" cy="1477343"/>
+                    </a:xfrm>
+                    <a:prstGeom prst="rect">
+                      <a:avLst/>
+                    </a:prstGeom>
+                  </pic:spPr>
+                </pic:pic>
+              </a:graphicData>
+            </a:graphic>
+          </wp:inline>
+        </w:drawing>
+      </w:r>
+    </w:p>
+    <w:p>
+      <w:pPr>
+        <w:pStyle w:val="Caption"/>
+        <w:jc w:val="center"/>
+      </w:pPr>
+      <w:r>
+        <w:t xml:space="preserve">Obrázek </w:t>
+      </w:r>
+      <w:fldSimple w:instr=" SEQ Obrázek \* ARABIC ">
+        <w:r>
+          <w:rPr>
+            <w:noProof/>
+          </w:rPr>
+          <w:t>2</w:t>
+        </w:r>
+      </w:fldSimple>
+      <w:r>
+        <w:t xml:space="preserve"> - Kód skriptu EventChannel</w:t>
+      </w:r>
+    </w:p>
+    <w:p>
+      <w:r>
+        <w:t xml:space="preserve">Jelikož nelze vytvářet obecné Scriptable Objecty, </w:t>
+      </w:r>
+      <w:r>
+        <w:t xml:space="preserve">tak </w:t>
+      </w:r>
+      <w:r>
+        <w:t>je tato třída abstraktní a pro každý datový typ, který je potřeba, se vytvoří vlastní třída, která dědí z</w:t>
+      </w:r>
+      <w:r>
+        <w:t> </w:t>
+      </w:r>
+      <w:r>
+        <w:t>této</w:t>
+      </w:r>
+      <w:r>
+        <w:t>.</w:t>
+      </w:r>
+    </w:p>
+    <w:p>
+      <w:pPr>
+        <w:keepNext/>
+        <w:jc w:val="center"/>
+      </w:pPr>
+      <w:r>
+        <w:drawing>
+          <wp:inline distT="0" distB="0" distL="0" distR="0" wp14:anchorId="4F05624D" wp14:editId="3758647D">
+            <wp:extent cx="3752491" cy="373512"/>
+            <wp:effectExtent l="0" t="0" r="635" b="7620"/>
+            <wp:docPr id="3" name="Picture 3"/>
+            <wp:cNvGraphicFramePr>
+              <a:graphicFrameLocks xmlns:a="http://schemas.openxmlformats.org/drawingml/2006/main" noChangeAspect="1"/>
+            </wp:cNvGraphicFramePr>
+            <a:graphic xmlns:a="http://schemas.openxmlformats.org/drawingml/2006/main">
+              <a:graphicData uri="http://schemas.openxmlformats.org/drawingml/2006/picture">
+                <pic:pic xmlns:pic="http://schemas.openxmlformats.org/drawingml/2006/picture">
+                  <pic:nvPicPr>
+                    <pic:cNvPr id="1" name=""/>
+                    <pic:cNvPicPr/>
+                  </pic:nvPicPr>
+                  <pic:blipFill>
+                    <a:blip r:embed="rId9"/>
+                    <a:stretch>
+                      <a:fillRect/>
+                    </a:stretch>
+                  </pic:blipFill>
+                  <pic:spPr>
+                    <a:xfrm>
+                      <a:off x="0" y="0"/>
+                      <a:ext cx="3852389" cy="383456"/>
+                    </a:xfrm>
+                    <a:prstGeom prst="rect">
+                      <a:avLst/>
+                    </a:prstGeom>
+                  </pic:spPr>
+                </pic:pic>
+              </a:graphicData>
+            </a:graphic>
+          </wp:inline>
+        </w:drawing>
+      </w:r>
+    </w:p>
+    <w:p>
+      <w:pPr>
+        <w:pStyle w:val="Caption"/>
+        <w:jc w:val="center"/>
+      </w:pPr>
+      <w:r>
+        <w:t xml:space="preserve">Obrázek </w:t>
+      </w:r>
+      <w:fldSimple w:instr=" SEQ Obrázek \* ARABIC ">
+        <w:r>
+          <w:rPr>
+            <w:noProof/>
+          </w:rPr>
+          <w:t>3</w:t>
+        </w:r>
+      </w:fldSimple>
+      <w:r>
+        <w:t xml:space="preserve"> </w:t>
+      </w:r>
+      <w:r>
+        <w:t>–</w:t>
+      </w:r>
+      <w:r>
+        <w:t xml:space="preserve"> FloatEventChannel</w:t>
+      </w:r>
+    </w:p>
+    <w:p>
+      <w:pPr>
+        <w:pStyle w:val="Heading1"/>
+      </w:pPr>
+      <w:r>
         <w:t>Prefaby</w:t>
       </w:r>
     </w:p>
     <w:p>
       <w:pPr>
-        <w:rPr>
-          <w:rFonts w:eastAsiaTheme="majorEastAsia" w:cstheme="majorBidi"/>
-          <w:b/>
-          <w:sz w:val="24"/>
-          <w:szCs w:val="24"/>
-        </w:rPr>
-      </w:pPr>
-      <w:r>
-        <w:rPr>
-          <w:rStyle w:val="Heading3Char"/>
-        </w:rPr>
+        <w:pStyle w:val="Heading3"/>
+      </w:pPr>
+      <w:r>
         <w:t>Character</w:t>
       </w:r>
-      <w:r>
-        <w:rPr>
-          <w:rStyle w:val="Heading3Char"/>
-        </w:rPr>
-        <w:t xml:space="preserve"> - </w:t>
-      </w:r>
-      <w:r>
-        <w:t>Model postavy s</w:t>
-      </w:r>
-      <w:r>
-        <w:t> </w:t>
-      </w:r>
-      <w:r>
-        <w:t>Animatorem</w:t>
-      </w:r>
-      <w:r>
-        <w:t>. Je vykreslován s černým obrysem, aby jednotky nesplývaly s</w:t>
-      </w:r>
-      <w:r>
-        <w:t> </w:t>
-      </w:r>
-      <w:r>
-        <w:t>prostředím</w:t>
+    </w:p>
+    <w:p>
+      <w:r>
+        <w:t>Model postavy</w:t>
       </w:r>
       <w:r>
         <w:t>.</w:t>
       </w:r>
-    </w:p>
-    <w:p>
-      <w:r>
-        <w:rPr>
-          <w:rStyle w:val="Heading3Char"/>
-        </w:rPr>
+      <w:r>
+        <w:t xml:space="preserve"> Je vykreslován s černým obrysem, aby jednotky nesplývaly s prostředím.</w:t>
+      </w:r>
+    </w:p>
+    <w:p>
+      <w:pPr>
+        <w:pStyle w:val="Heading3"/>
+      </w:pPr>
+      <w:r>
         <w:t>Player Unit</w:t>
       </w:r>
+    </w:p>
+    <w:p>
+      <w:r>
+        <w:t xml:space="preserve">Objekt jednotky hráče. O životní cyklus instance se stará komponent Unit. Jelikož jednotek je potřeba vytvářet mnoho v jeden daný okamžik, jsou instance brány z </w:t>
+      </w:r>
+      <w:r>
+        <w:t>o</w:t>
+      </w:r>
+      <w:r>
+        <w:t xml:space="preserve">bject </w:t>
+      </w:r>
+      <w:r>
+        <w:t>p</w:t>
+      </w:r>
+      <w:r>
+        <w:t>oolu, aby se zabránilo lagům.</w:t>
+      </w:r>
+    </w:p>
+    <w:p>
+      <w:pPr>
+        <w:pStyle w:val="Heading3"/>
+      </w:pPr>
+      <w:r>
+        <w:t>Enemy Unit</w:t>
+      </w:r>
+    </w:p>
+    <w:p>
+      <w:r>
+        <w:t>Objekt nepřátelské jednotky. Variace Player Unit – liší se pouze v nastavených událostech na komponentu Unit</w:t>
+      </w:r>
+      <w:r>
+        <w:t>. Instance jsou brány z object poolu</w:t>
+      </w:r>
+    </w:p>
+    <w:p>
+      <w:pPr>
+        <w:pStyle w:val="Heading3"/>
+      </w:pPr>
+      <w:r>
+        <w:lastRenderedPageBreak/>
+        <w:t>Gate</w:t>
+      </w:r>
+    </w:p>
+    <w:p>
+      <w:r>
+        <w:t>Objekt brány. Po překročení vyvolává událost</w:t>
+      </w:r>
+      <w:r>
+        <w:t xml:space="preserve"> k vytvoření nových jednotek hráče</w:t>
+      </w:r>
+      <w:r>
+        <w:t>.</w:t>
+      </w:r>
+    </w:p>
+    <w:p>
+      <w:pPr>
+        <w:pStyle w:val="Heading3"/>
+      </w:pPr>
+      <w:r>
+        <w:t>Platform</w:t>
+      </w:r>
+    </w:p>
+    <w:p>
+      <w:r>
+        <w:t>Objekt sekce úrovně. Kontejner pro instance prefabu Gate</w:t>
+      </w:r>
+      <w:r>
+        <w:t xml:space="preserve"> a nepřátelské jednotky. </w:t>
+      </w:r>
+      <w:r>
+        <w:t>Jedná se o h</w:t>
+      </w:r>
+      <w:r>
+        <w:t>lavní skladební blok úrovně</w:t>
+      </w:r>
+      <w:r>
+        <w:t>.</w:t>
+      </w:r>
       <w:r>
         <w:t xml:space="preserve"> </w:t>
       </w:r>
       <w:r>
-        <w:t>–</w:t>
-      </w:r>
-      <w:r>
-        <w:t xml:space="preserve"> Objekt jednotky hráče.</w:t>
-      </w:r>
-      <w:r>
-        <w:t xml:space="preserve"> Komponent Unit se stará o</w:t>
-      </w:r>
-      <w:r>
-        <w:t xml:space="preserve"> životní cyklus</w:t>
-      </w:r>
-      <w:r>
-        <w:t xml:space="preserve"> tohoto objektu a o vyhledávání cíle při konfrontaci s nepřátelskými jednotkami.</w:t>
-      </w:r>
-      <w:r>
-        <w:t xml:space="preserve"> Obsahuje</w:t>
-      </w:r>
-      <w:r>
-        <w:t xml:space="preserve"> prefab Character</w:t>
-      </w:r>
-      <w:r>
-        <w:t xml:space="preserve"> </w:t>
-      </w:r>
-      <w:r>
-        <w:t>s modifikovaným materiálem</w:t>
-      </w:r>
-      <w:r>
-        <w:t xml:space="preserve">. </w:t>
-      </w:r>
-      <w:r>
-        <w:t xml:space="preserve">Instance prefabu jsou za běhu </w:t>
+        <w:t>Instance jsou brány z object poolu.</w:t>
       </w:r>
     </w:p>
     <w:sectPr>
@@ -1484,11 +1845,11 @@
     <w:link w:val="Heading1Char"/>
     <w:uiPriority w:val="9"/>
     <w:qFormat/>
-    <w:rsid w:val="001F6A7D"/>
+    <w:rsid w:val="00CB17C0"/>
     <w:pPr>
       <w:keepNext/>
       <w:keepLines/>
-      <w:spacing w:before="240" w:after="0"/>
+      <w:spacing w:before="600" w:after="120"/>
       <w:outlineLvl w:val="0"/>
     </w:pPr>
     <w:rPr>
@@ -1645,7 +2006,7 @@
     <w:basedOn w:val="DefaultParagraphFont"/>
     <w:link w:val="Heading1"/>
     <w:uiPriority w:val="9"/>
-    <w:rsid w:val="001F6A7D"/>
+    <w:rsid w:val="00CB17C0"/>
     <w:rPr>
       <w:rFonts w:ascii="Roboto Slab" w:eastAsiaTheme="majorEastAsia" w:hAnsi="Roboto Slab" w:cstheme="majorBidi"/>
       <w:b/>

</xml_diff>

<commit_message>
EventChannel examples, Documentation writing
</commit_message>
<xml_diff>
--- a/Other/Zpracování prototypu hry.docx
+++ b/Other/Zpracování prototypu hry.docx
@@ -449,18 +449,16 @@
     </w:p>
     <w:p>
       <w:r>
-        <w:t xml:space="preserve">Obecný </w:t>
-      </w:r>
-      <w:r>
-        <w:t>komponent, který reaguje na vyvolání události na EventChannelu</w:t>
-      </w:r>
-    </w:p>
-    <w:p>
-      <w:pPr>
-        <w:pStyle w:val="Heading1"/>
-      </w:pPr>
-      <w:r>
-        <w:t>Přehled klíčových obecných skriptů</w:t>
+        <w:t>K</w:t>
+      </w:r>
+      <w:r>
+        <w:t xml:space="preserve">omponent, který </w:t>
+      </w:r>
+      <w:r>
+        <w:t>umožňuje v enginu nastavit obecnou reakci na vyvolání EventChannelu</w:t>
+      </w:r>
+      <w:r>
+        <w:t>.</w:t>
       </w:r>
     </w:p>
     <w:p>
@@ -468,24 +466,30 @@
         <w:pStyle w:val="Heading3"/>
       </w:pPr>
       <w:r>
-        <w:t>EventChannel</w:t>
-      </w:r>
-    </w:p>
-    <w:p>
-      <w:r>
-        <w:t xml:space="preserve">Obecný </w:t>
-      </w:r>
-      <w:r>
-        <w:t>Scriptable</w:t>
+        <w:t>AsyncEventSequence</w:t>
+      </w:r>
+    </w:p>
+    <w:p>
+      <w:r>
+        <w:t xml:space="preserve">Komponent, který umožňuje v enginu nastavit obecnou sekvenci událostí, která se spustí </w:t>
+      </w:r>
+      <w:r>
+        <w:t>„asynchronně</w:t>
+      </w:r>
+      <w:r>
+        <w:t>“</w:t>
       </w:r>
       <w:r>
         <w:t xml:space="preserve"> </w:t>
       </w:r>
       <w:r>
-        <w:t>Object, který zajišťuje komunikaci mezi objekty, které na sebe nemohou získat odkaz.</w:t>
-      </w:r>
-      <w:r>
-        <w:t xml:space="preserve"> Obsahuje event a metodu, která tento event vyvolává.</w:t>
+        <w:t>použitím</w:t>
+      </w:r>
+      <w:r>
+        <w:t xml:space="preserve"> Coroutine</w:t>
+      </w:r>
+      <w:r>
+        <w:t>.</w:t>
       </w:r>
     </w:p>
     <w:p>
@@ -494,6 +498,114 @@
         <w:jc w:val="center"/>
       </w:pPr>
       <w:r>
+        <w:drawing>
+          <wp:inline distT="0" distB="0" distL="0" distR="0" wp14:anchorId="0FE7B441" wp14:editId="0F4697EF">
+            <wp:extent cx="3214687" cy="2156603"/>
+            <wp:effectExtent l="0" t="0" r="5080" b="0"/>
+            <wp:docPr id="4" name="Picture 4"/>
+            <wp:cNvGraphicFramePr>
+              <a:graphicFrameLocks xmlns:a="http://schemas.openxmlformats.org/drawingml/2006/main" noChangeAspect="1"/>
+            </wp:cNvGraphicFramePr>
+            <a:graphic xmlns:a="http://schemas.openxmlformats.org/drawingml/2006/main">
+              <a:graphicData uri="http://schemas.openxmlformats.org/drawingml/2006/picture">
+                <pic:pic xmlns:pic="http://schemas.openxmlformats.org/drawingml/2006/picture">
+                  <pic:nvPicPr>
+                    <pic:cNvPr id="1" name=""/>
+                    <pic:cNvPicPr/>
+                  </pic:nvPicPr>
+                  <pic:blipFill>
+                    <a:blip r:embed="rId8"/>
+                    <a:stretch>
+                      <a:fillRect/>
+                    </a:stretch>
+                  </pic:blipFill>
+                  <pic:spPr>
+                    <a:xfrm>
+                      <a:off x="0" y="0"/>
+                      <a:ext cx="3233738" cy="2169383"/>
+                    </a:xfrm>
+                    <a:prstGeom prst="rect">
+                      <a:avLst/>
+                    </a:prstGeom>
+                  </pic:spPr>
+                </pic:pic>
+              </a:graphicData>
+            </a:graphic>
+          </wp:inline>
+        </w:drawing>
+      </w:r>
+    </w:p>
+    <w:p>
+      <w:pPr>
+        <w:pStyle w:val="Caption"/>
+        <w:jc w:val="center"/>
+      </w:pPr>
+      <w:r>
+        <w:t xml:space="preserve">Obrázek </w:t>
+      </w:r>
+      <w:fldSimple w:instr=" SEQ Obrázek \* ARABIC ">
+        <w:r>
+          <w:rPr>
+            <w:noProof/>
+          </w:rPr>
+          <w:t>2</w:t>
+        </w:r>
+      </w:fldSimple>
+      <w:r>
+        <w:t xml:space="preserve"> - Příklad asynchronní sekvence</w:t>
+      </w:r>
+    </w:p>
+    <w:p>
+      <w:pPr>
+        <w:pStyle w:val="Heading1"/>
+      </w:pPr>
+      <w:r>
+        <w:t>Přehled klíčových skriptů</w:t>
+      </w:r>
+    </w:p>
+    <w:p>
+      <w:pPr>
+        <w:pStyle w:val="Heading3"/>
+      </w:pPr>
+      <w:r>
+        <w:t>EventChannel</w:t>
+      </w:r>
+    </w:p>
+    <w:p>
+      <w:r>
+        <w:t>Scriptable</w:t>
+      </w:r>
+      <w:r>
+        <w:t xml:space="preserve"> </w:t>
+      </w:r>
+      <w:r>
+        <w:t>Object, který zajišťuje komunikaci mezi objekty, které na sebe nemohou získat odkaz.</w:t>
+      </w:r>
+      <w:r>
+        <w:t xml:space="preserve"> Obsahuje</w:t>
+      </w:r>
+      <w:r>
+        <w:t xml:space="preserve"> událost</w:t>
+      </w:r>
+      <w:r>
+        <w:t xml:space="preserve"> a metodu, která </w:t>
+      </w:r>
+      <w:r>
+        <w:t xml:space="preserve">ji </w:t>
+      </w:r>
+      <w:r>
+        <w:t>vyvolává.</w:t>
+      </w:r>
+    </w:p>
+    <w:p>
+      <w:pPr>
+        <w:keepNext/>
+        <w:jc w:val="center"/>
+      </w:pPr>
+      <w:r>
+        <w:rPr>
+          <w:noProof/>
+        </w:rPr>
         <w:drawing>
           <wp:inline distT="0" distB="0" distL="0" distR="0" wp14:anchorId="3FBE1C7C" wp14:editId="6A6207FD">
             <wp:extent cx="3838755" cy="1466614"/>
@@ -510,7 +622,7 @@
                     <pic:cNvPicPr/>
                   </pic:nvPicPr>
                   <pic:blipFill>
-                    <a:blip r:embed="rId8"/>
+                    <a:blip r:embed="rId9"/>
                     <a:stretch>
                       <a:fillRect/>
                     </a:stretch>
@@ -544,28 +656,48 @@
           <w:rPr>
             <w:noProof/>
           </w:rPr>
-          <w:t>2</w:t>
+          <w:t>3</w:t>
         </w:r>
       </w:fldSimple>
       <w:r>
-        <w:t xml:space="preserve"> - Kód skriptu EventChannel</w:t>
-      </w:r>
-    </w:p>
-    <w:p>
-      <w:r>
-        <w:t xml:space="preserve">Jelikož nelze vytvářet obecné Scriptable Objecty, </w:t>
+        <w:t xml:space="preserve"> - EventChannel</w:t>
+      </w:r>
+    </w:p>
+    <w:p>
+      <w:r>
+        <w:t>Jelikož nelze vytvářet Scriptable Objecty</w:t>
+      </w:r>
+      <w:r>
+        <w:t>, které mají obecnou třídu</w:t>
+      </w:r>
+      <w:r>
+        <w:t xml:space="preserve">, </w:t>
       </w:r>
       <w:r>
         <w:t xml:space="preserve">tak </w:t>
       </w:r>
       <w:r>
-        <w:t>je tato třída abstraktní a pro každý datový typ, který je potřeba, se vytvoří vlastní třída, která dědí z</w:t>
-      </w:r>
-      <w:r>
-        <w:t> </w:t>
-      </w:r>
-      <w:r>
-        <w:t>této</w:t>
+        <w:t>je tato třída abstraktní a pro každý datový typ, který je potřeba, se vytvoří vlastní</w:t>
+      </w:r>
+      <w:r>
+        <w:t xml:space="preserve"> </w:t>
+      </w:r>
+      <w:r>
+        <w:rPr>
+          <w:i/>
+          <w:iCs/>
+        </w:rPr>
+        <w:t>balící</w:t>
+      </w:r>
+      <w:r>
+        <w:rPr>
+          <w:i/>
+          <w:iCs/>
+        </w:rPr>
+        <w:t xml:space="preserve"> </w:t>
+      </w:r>
+      <w:r>
+        <w:t>třída</w:t>
       </w:r>
       <w:r>
         <w:t>.</w:t>
@@ -577,6 +709,10 @@
         <w:jc w:val="center"/>
       </w:pPr>
       <w:r>
+        <w:rPr>
+          <w:noProof/>
+        </w:rPr>
+        <w:lastRenderedPageBreak/>
         <w:drawing>
           <wp:inline distT="0" distB="0" distL="0" distR="0" wp14:anchorId="4F05624D" wp14:editId="3758647D">
             <wp:extent cx="3752491" cy="373512"/>
@@ -593,7 +729,7 @@
                     <pic:cNvPicPr/>
                   </pic:nvPicPr>
                   <pic:blipFill>
-                    <a:blip r:embed="rId9"/>
+                    <a:blip r:embed="rId10"/>
                     <a:stretch>
                       <a:fillRect/>
                     </a:stretch>
@@ -627,7 +763,7 @@
           <w:rPr>
             <w:noProof/>
           </w:rPr>
-          <w:t>3</w:t>
+          <w:t>4</w:t>
         </w:r>
       </w:fldSimple>
       <w:r>
@@ -642,6 +778,66 @@
     </w:p>
     <w:p>
       <w:pPr>
+        <w:pStyle w:val="Heading3"/>
+      </w:pPr>
+      <w:r>
+        <w:t>GameObjectPool</w:t>
+      </w:r>
+    </w:p>
+    <w:p>
+      <w:r>
+        <w:t>Scriptable Object, který</w:t>
+      </w:r>
+      <w:r>
+        <w:t xml:space="preserve"> slouží ke sdílení jednoho object poolu mezi různými komponenty</w:t>
+      </w:r>
+      <w:r>
+        <w:t>, aby nemuselo existovovat několik různých o</w:t>
+      </w:r>
+      <w:r>
+        <w:t>b</w:t>
+      </w:r>
+      <w:r>
+        <w:t xml:space="preserve">ject poolů, které obsahují </w:t>
+      </w:r>
+      <w:r>
+        <w:rPr>
+          <w:i/>
+          <w:iCs/>
+        </w:rPr>
+        <w:t>stejný</w:t>
+      </w:r>
+      <w:r>
+        <w:t xml:space="preserve"> objekt</w:t>
+      </w:r>
+      <w:r>
+        <w:t>.</w:t>
+      </w:r>
+    </w:p>
+    <w:p>
+      <w:pPr>
+        <w:pStyle w:val="Heading3"/>
+      </w:pPr>
+      <w:r>
+        <w:t>Reference</w:t>
+      </w:r>
+    </w:p>
+    <w:p>
+      <w:r>
+        <w:t>Obecná třída</w:t>
+      </w:r>
+      <w:r>
+        <w:t xml:space="preserve">, která se stará o získání odkazu na objekt, </w:t>
+      </w:r>
+      <w:r>
+        <w:t>na který nelze nastavit odkaz ručně v enginu – např</w:t>
+      </w:r>
+      <w:r>
+        <w:t>íklad když nějaký prefab potřebuje odkaz na objekt ve scéně.</w:t>
+      </w:r>
+    </w:p>
+    <w:p>
+      <w:pPr>
         <w:pStyle w:val="Heading1"/>
       </w:pPr>
       <w:r>
@@ -677,7 +873,19 @@
     </w:p>
     <w:p>
       <w:r>
-        <w:t xml:space="preserve">Objekt jednotky hráče. O životní cyklus instance se stará komponent Unit. Jelikož jednotek je potřeba vytvářet mnoho v jeden daný okamžik, jsou instance brány z </w:t>
+        <w:t>Objekt jednotky hráče. O životní cyklus instance se stará komponent Unit.</w:t>
+      </w:r>
+      <w:r>
+        <w:t xml:space="preserve"> I</w:t>
+      </w:r>
+      <w:r>
+        <w:t xml:space="preserve">nstance </w:t>
+      </w:r>
+      <w:r>
+        <w:t xml:space="preserve">jsou </w:t>
+      </w:r>
+      <w:r>
+        <w:t xml:space="preserve">brány z </w:t>
       </w:r>
       <w:r>
         <w:t>o</w:t>
@@ -689,7 +897,10 @@
         <w:t>p</w:t>
       </w:r>
       <w:r>
-        <w:t>oolu, aby se zabránilo lagům.</w:t>
+        <w:t>oolu</w:t>
+      </w:r>
+      <w:r>
+        <w:t>.</w:t>
       </w:r>
     </w:p>
     <w:p>
@@ -713,50 +924,136 @@
         <w:pStyle w:val="Heading3"/>
       </w:pPr>
       <w:r>
+        <w:t>Gate</w:t>
+      </w:r>
+    </w:p>
+    <w:p>
+      <w:r>
+        <w:t>Objekt brány. Po překročení vyvolává událost</w:t>
+      </w:r>
+      <w:r>
+        <w:t xml:space="preserve"> k vytvoření nových jednotek hráče</w:t>
+      </w:r>
+      <w:r>
+        <w:t>.</w:t>
+      </w:r>
+    </w:p>
+    <w:p>
+      <w:pPr>
+        <w:pStyle w:val="Heading3"/>
+      </w:pPr>
+      <w:r>
+        <w:t>Platform</w:t>
+      </w:r>
+    </w:p>
+    <w:p>
+      <w:r>
+        <w:t>Objekt sekce úrovně. Kontejner pro instance prefabu Gate</w:t>
+      </w:r>
+      <w:r>
+        <w:t xml:space="preserve"> a nepřátelské jednotky. </w:t>
+      </w:r>
+      <w:r>
+        <w:t>Jedná se o h</w:t>
+      </w:r>
+      <w:r>
+        <w:t>lavní skladební blok úrovně</w:t>
+      </w:r>
+      <w:r>
+        <w:t>.</w:t>
+      </w:r>
+      <w:r>
+        <w:t xml:space="preserve"> </w:t>
+      </w:r>
+      <w:r>
+        <w:t>Instance jsou brány z object poolu.</w:t>
+      </w:r>
+    </w:p>
+    <w:p>
+      <w:pPr>
+        <w:pStyle w:val="Heading1"/>
+      </w:pPr>
+      <w:r>
+        <w:t>Postup</w:t>
+      </w:r>
+    </w:p>
+    <w:p>
+      <w:r>
+        <w:t>Začal</w:t>
+      </w:r>
+      <w:r>
+        <w:t xml:space="preserve"> </w:t>
+      </w:r>
+      <w:r>
+        <w:t xml:space="preserve">jsem výstavbou </w:t>
+      </w:r>
+      <w:r>
+        <w:t>úrovní</w:t>
+      </w:r>
+      <w:r>
+        <w:t xml:space="preserve">. </w:t>
+      </w:r>
+      <w:r>
+        <w:t>Vytvářet každou úroveň ručně by bylo časově náročné</w:t>
+      </w:r>
+      <w:r>
+        <w:t>. Proto</w:t>
+      </w:r>
+      <w:r>
+        <w:t xml:space="preserve"> jsem vytvořil systém, který úrovně sestaví podle dat v assetu. Level designér by tímto způsobem mohl jednoduše vytvářet úrovně pouze nastavováním matematických operací a počtu nepřátelských jednotek v libovolném počtu sekcí</w:t>
+      </w:r>
+      <w:r>
+        <w:t>.</w:t>
+      </w:r>
+    </w:p>
+    <w:p>
+      <w:r>
+        <w:t>Dále bylo třeba vyřešit vytváření jednotek.</w:t>
+      </w:r>
+      <w:r>
+        <w:t xml:space="preserve"> </w:t>
+      </w:r>
+      <w:r>
+        <w:t>Jelikož se jednotky vytváří ve velkém množství, bylo potřeba využít Object Po</w:t>
+      </w:r>
+      <w:r>
+        <w:t>o</w:t>
+      </w:r>
+      <w:r>
+        <w:t>ling.</w:t>
+      </w:r>
+      <w:r>
+        <w:t xml:space="preserve"> Jelikož jsem chtěl, aby </w:t>
+      </w:r>
+      <w:r>
+        <w:t>existovat</w:t>
+      </w:r>
+      <w:r>
+        <w:t xml:space="preserve"> několik </w:t>
+      </w:r>
+      <w:r>
+        <w:t>spawnerů nezávislých na sobě, object pooly jsou uchovávány v assetu, aby mohly být sdíleny mezi spawnery.</w:t>
+      </w:r>
+    </w:p>
+    <w:p>
+      <w:r>
         <w:lastRenderedPageBreak/>
-        <w:t>Gate</w:t>
-      </w:r>
-    </w:p>
-    <w:p>
-      <w:r>
-        <w:t>Objekt brány. Po překročení vyvolává událost</w:t>
-      </w:r>
-      <w:r>
-        <w:t xml:space="preserve"> k vytvoření nových jednotek hráče</w:t>
-      </w:r>
-      <w:r>
-        <w:t>.</w:t>
-      </w:r>
-    </w:p>
-    <w:p>
-      <w:pPr>
-        <w:pStyle w:val="Heading3"/>
-      </w:pPr>
-      <w:r>
-        <w:t>Platform</w:t>
-      </w:r>
-    </w:p>
-    <w:p>
-      <w:r>
-        <w:t>Objekt sekce úrovně. Kontejner pro instance prefabu Gate</w:t>
-      </w:r>
-      <w:r>
-        <w:t xml:space="preserve"> a nepřátelské jednotky. </w:t>
-      </w:r>
-      <w:r>
-        <w:t>Jedná se o h</w:t>
-      </w:r>
-      <w:r>
-        <w:t>lavní skladební blok úrovně</w:t>
-      </w:r>
-      <w:r>
-        <w:t>.</w:t>
-      </w:r>
-      <w:r>
-        <w:t xml:space="preserve"> </w:t>
-      </w:r>
-      <w:r>
-        <w:t>Instance jsou brány z object poolu.</w:t>
+        <w:t>Následoval pohyb jednotek. Aby hra podporovala nekonečný herní mód, byl pohyb jednotek vyřešen tak, aby hráčovy jednotky stály na místě a pohybovaly se jen vlevo a vpravo. Všechny ostatní objekty ve scéně se naopak pohybují směrem k hráčovým jednotkám</w:t>
+      </w:r>
+      <w:r>
+        <w:t xml:space="preserve">, což z pohledu hráče vytváří iluzi, že se hráč pohybuje dopředu. Kvůli tohoto přístupu bylo třeba ošetřit </w:t>
+      </w:r>
+      <w:r>
+        <w:t>pár</w:t>
+      </w:r>
+      <w:r>
+        <w:t xml:space="preserve"> okrajových případů, kdy tato iluze byla porušena – například při smrti hráčovy jednotky</w:t>
+      </w:r>
+      <w:r>
+        <w:t xml:space="preserve"> objekt zůstal stát na místě</w:t>
+      </w:r>
+      <w:r>
+        <w:t>, což jsem obešel tím, že po smrti jednotky se spustí komponent, který objekt jednotky posouvá dozadu.</w:t>
       </w:r>
     </w:p>
     <w:sectPr>

</xml_diff>

<commit_message>
Leftover object deleted, Documentation writing
</commit_message>
<xml_diff>
--- a/Other/Zpracování prototypu hry.docx
+++ b/Other/Zpracování prototypu hry.docx
@@ -10,9 +10,27 @@
           <w:szCs w:val="40"/>
         </w:rPr>
       </w:pPr>
-      <w:r>
-        <w:t>Running with modifiers</w:t>
-      </w:r>
+      <w:proofErr w:type="spellStart"/>
+      <w:r>
+        <w:t>Running</w:t>
+      </w:r>
+      <w:proofErr w:type="spellEnd"/>
+      <w:r>
+        <w:t xml:space="preserve"> </w:t>
+      </w:r>
+      <w:proofErr w:type="spellStart"/>
+      <w:r>
+        <w:t>with</w:t>
+      </w:r>
+      <w:proofErr w:type="spellEnd"/>
+      <w:r>
+        <w:t xml:space="preserve"> </w:t>
+      </w:r>
+      <w:proofErr w:type="spellStart"/>
+      <w:r>
+        <w:t>modifiers</w:t>
+      </w:r>
+      <w:proofErr w:type="spellEnd"/>
       <w:r>
         <w:br/>
       </w:r>
@@ -30,7 +48,13 @@
         <w:spacing w:before="240"/>
       </w:pPr>
       <w:r>
-        <w:t>Přehled systémů</w:t>
+        <w:t>Přehled</w:t>
+      </w:r>
+      <w:r>
+        <w:t xml:space="preserve"> klíčových</w:t>
+      </w:r>
+      <w:r>
+        <w:t xml:space="preserve"> systémů</w:t>
       </w:r>
     </w:p>
     <w:p>
@@ -51,78 +75,6 @@
       </w:r>
       <w:r>
         <w:t>, bez nutnosti dělat změny v kódu.</w:t>
-      </w:r>
-    </w:p>
-    <w:p>
-      <w:pPr>
-        <w:keepNext/>
-        <w:jc w:val="center"/>
-      </w:pPr>
-      <w:r>
-        <w:rPr>
-          <w:noProof/>
-        </w:rPr>
-        <w:drawing>
-          <wp:inline distT="0" distB="0" distL="0" distR="0" wp14:anchorId="154FAE30" wp14:editId="5846E94D">
-            <wp:extent cx="2126756" cy="1080081"/>
-            <wp:effectExtent l="0" t="0" r="6985" b="6350"/>
-            <wp:docPr id="1" name="Picture 1"/>
-            <wp:cNvGraphicFramePr>
-              <a:graphicFrameLocks xmlns:a="http://schemas.openxmlformats.org/drawingml/2006/main" noChangeAspect="1"/>
-            </wp:cNvGraphicFramePr>
-            <a:graphic xmlns:a="http://schemas.openxmlformats.org/drawingml/2006/main">
-              <a:graphicData uri="http://schemas.openxmlformats.org/drawingml/2006/picture">
-                <pic:pic xmlns:pic="http://schemas.openxmlformats.org/drawingml/2006/picture">
-                  <pic:nvPicPr>
-                    <pic:cNvPr id="1" name="Picture 1"/>
-                    <pic:cNvPicPr/>
-                  </pic:nvPicPr>
-                  <pic:blipFill>
-                    <a:blip r:embed="rId7">
-                      <a:extLst>
-                        <a:ext uri="{28A0092B-C50C-407E-A947-70E740481C1C}">
-                          <a14:useLocalDpi xmlns:a14="http://schemas.microsoft.com/office/drawing/2010/main" val="0"/>
-                        </a:ext>
-                      </a:extLst>
-                    </a:blip>
-                    <a:stretch>
-                      <a:fillRect/>
-                    </a:stretch>
-                  </pic:blipFill>
-                  <pic:spPr>
-                    <a:xfrm>
-                      <a:off x="0" y="0"/>
-                      <a:ext cx="2126756" cy="1080081"/>
-                    </a:xfrm>
-                    <a:prstGeom prst="rect">
-                      <a:avLst/>
-                    </a:prstGeom>
-                  </pic:spPr>
-                </pic:pic>
-              </a:graphicData>
-            </a:graphic>
-          </wp:inline>
-        </w:drawing>
-      </w:r>
-    </w:p>
-    <w:p>
-      <w:pPr>
-        <w:pStyle w:val="Caption"/>
-        <w:jc w:val="center"/>
-      </w:pPr>
-      <w:r>
-        <w:t xml:space="preserve">Obrázek </w:t>
-      </w:r>
-      <w:fldSimple w:instr=" SEQ Obrázek \* ARABIC ">
-        <w:r>
-          <w:rPr>
-            <w:noProof/>
-          </w:rPr>
-          <w:t>1</w:t>
-        </w:r>
-      </w:fldSimple>
-      <w:r>
-        <w:t xml:space="preserve"> - Systémy</w:t>
       </w:r>
     </w:p>
     <w:p>
@@ -183,8 +135,17 @@
           <w:b/>
           <w:bCs/>
         </w:rPr>
-        <w:t>Level Builder</w:t>
-      </w:r>
+        <w:t xml:space="preserve">Level </w:t>
+      </w:r>
+      <w:proofErr w:type="spellStart"/>
+      <w:r>
+        <w:rPr>
+          <w:b/>
+          <w:bCs/>
+        </w:rPr>
+        <w:t>Builder</w:t>
+      </w:r>
+      <w:proofErr w:type="spellEnd"/>
       <w:r>
         <w:t xml:space="preserve">, který se stará o </w:t>
       </w:r>
@@ -213,7 +174,23 @@
           <w:b/>
           <w:bCs/>
         </w:rPr>
-        <w:t xml:space="preserve">Level Styler </w:t>
+        <w:t xml:space="preserve">Level </w:t>
+      </w:r>
+      <w:proofErr w:type="spellStart"/>
+      <w:r>
+        <w:rPr>
+          <w:b/>
+          <w:bCs/>
+        </w:rPr>
+        <w:t>Styler</w:t>
+      </w:r>
+      <w:proofErr w:type="spellEnd"/>
+      <w:r>
+        <w:rPr>
+          <w:b/>
+          <w:bCs/>
+        </w:rPr>
+        <w:t xml:space="preserve"> </w:t>
       </w:r>
       <w:r>
         <w:t>– Zajišťuje změnu vzhledu hry</w:t>
@@ -256,12 +233,21 @@
         <w:spacing w:after="240"/>
         <w:ind w:left="714" w:hanging="357"/>
       </w:pPr>
+      <w:proofErr w:type="spellStart"/>
       <w:r>
         <w:rPr>
           <w:b/>
           <w:bCs/>
         </w:rPr>
-        <w:t>Monetization Manager</w:t>
+        <w:t>Monetization</w:t>
+      </w:r>
+      <w:proofErr w:type="spellEnd"/>
+      <w:r>
+        <w:rPr>
+          <w:b/>
+          <w:bCs/>
+        </w:rPr>
+        <w:t xml:space="preserve"> Manager</w:t>
       </w:r>
       <w:r>
         <w:t xml:space="preserve"> – Stará se o načítání a zobrazování reklam</w:t>
@@ -334,9 +320,11 @@
       <w:pPr>
         <w:pStyle w:val="Heading3"/>
       </w:pPr>
+      <w:proofErr w:type="spellStart"/>
       <w:r>
         <w:t>UnitGroup</w:t>
       </w:r>
+      <w:proofErr w:type="spellEnd"/>
     </w:p>
     <w:p>
       <w:r>
@@ -395,9 +383,11 @@
       <w:pPr>
         <w:pStyle w:val="Heading3"/>
       </w:pPr>
+      <w:proofErr w:type="spellStart"/>
       <w:r>
         <w:t>Gate</w:t>
       </w:r>
+      <w:proofErr w:type="spellEnd"/>
     </w:p>
     <w:p>
       <w:r>
@@ -411,63 +401,74 @@
       <w:pPr>
         <w:pStyle w:val="Heading3"/>
       </w:pPr>
+      <w:proofErr w:type="spellStart"/>
+      <w:r>
+        <w:t>Platform</w:t>
+      </w:r>
+      <w:proofErr w:type="spellEnd"/>
+    </w:p>
+    <w:p>
+      <w:r>
+        <w:t xml:space="preserve">Komponent sekce úrovně, který nastavuje matematické operace bran a </w:t>
+      </w:r>
+      <w:r>
+        <w:t>vytváří</w:t>
+      </w:r>
+      <w:r>
+        <w:t xml:space="preserve"> skupin</w:t>
+      </w:r>
+      <w:r>
+        <w:t>u</w:t>
+      </w:r>
+      <w:r>
+        <w:t xml:space="preserve"> nepřátelských jednotek</w:t>
+      </w:r>
+      <w:r>
+        <w:t>.</w:t>
+      </w:r>
+      <w:r>
+        <w:t xml:space="preserve"> Komponent vyvolává události téměř při každé akci.</w:t>
+      </w:r>
+    </w:p>
+    <w:p>
+      <w:pPr>
+        <w:pStyle w:val="Heading3"/>
+      </w:pPr>
+      <w:proofErr w:type="spellStart"/>
+      <w:r>
+        <w:t>EventChannelListener</w:t>
+      </w:r>
+      <w:proofErr w:type="spellEnd"/>
+    </w:p>
+    <w:p>
+      <w:r>
+        <w:t>K</w:t>
+      </w:r>
+      <w:r>
+        <w:t xml:space="preserve">omponent, který </w:t>
+      </w:r>
+      <w:r>
+        <w:t xml:space="preserve">umožňuje v enginu nastavit obecnou reakci na vyvolání </w:t>
+      </w:r>
+      <w:proofErr w:type="spellStart"/>
+      <w:r>
+        <w:t>EventChannelu</w:t>
+      </w:r>
+      <w:proofErr w:type="spellEnd"/>
+      <w:r>
+        <w:t>.</w:t>
+      </w:r>
+    </w:p>
+    <w:p>
+      <w:pPr>
+        <w:pStyle w:val="Heading3"/>
+      </w:pPr>
+      <w:proofErr w:type="spellStart"/>
       <w:r>
         <w:lastRenderedPageBreak/>
-        <w:t>Platform</w:t>
-      </w:r>
-    </w:p>
-    <w:p>
-      <w:r>
-        <w:t xml:space="preserve">Komponent sekce úrovně, který nastavuje matematické operace bran a </w:t>
-      </w:r>
-      <w:r>
-        <w:t>vytváří</w:t>
-      </w:r>
-      <w:r>
-        <w:t xml:space="preserve"> skupin</w:t>
-      </w:r>
-      <w:r>
-        <w:t>u</w:t>
-      </w:r>
-      <w:r>
-        <w:t xml:space="preserve"> nepřátelských jednotek</w:t>
-      </w:r>
-      <w:r>
-        <w:t>.</w:t>
-      </w:r>
-      <w:r>
-        <w:t xml:space="preserve"> Komponent vyvolává události téměř při každé akci.</w:t>
-      </w:r>
-    </w:p>
-    <w:p>
-      <w:pPr>
-        <w:pStyle w:val="Heading3"/>
-      </w:pPr>
-      <w:r>
-        <w:t>EventChannelListener</w:t>
-      </w:r>
-    </w:p>
-    <w:p>
-      <w:r>
-        <w:t>K</w:t>
-      </w:r>
-      <w:r>
-        <w:t xml:space="preserve">omponent, který </w:t>
-      </w:r>
-      <w:r>
-        <w:t>umožňuje v enginu nastavit obecnou reakci na vyvolání EventChannelu</w:t>
-      </w:r>
-      <w:r>
-        <w:t>.</w:t>
-      </w:r>
-    </w:p>
-    <w:p>
-      <w:pPr>
-        <w:pStyle w:val="Heading3"/>
-      </w:pPr>
-      <w:r>
         <w:t>AsyncEventSequence</w:t>
       </w:r>
+      <w:proofErr w:type="spellEnd"/>
     </w:p>
     <w:p>
       <w:r>
@@ -486,8 +487,13 @@
         <w:t>použitím</w:t>
       </w:r>
       <w:r>
-        <w:t xml:space="preserve"> Coroutine</w:t>
-      </w:r>
+        <w:t xml:space="preserve"> </w:t>
+      </w:r>
+      <w:proofErr w:type="spellStart"/>
+      <w:r>
+        <w:t>Coroutine</w:t>
+      </w:r>
+      <w:proofErr w:type="spellEnd"/>
       <w:r>
         <w:t>.</w:t>
       </w:r>
@@ -498,6 +504,9 @@
         <w:jc w:val="center"/>
       </w:pPr>
       <w:r>
+        <w:rPr>
+          <w:noProof/>
+        </w:rPr>
         <w:drawing>
           <wp:inline distT="0" distB="0" distL="0" distR="0" wp14:anchorId="0FE7B441" wp14:editId="0F4697EF">
             <wp:extent cx="3214687" cy="2156603"/>
@@ -543,130 +552,108 @@
       <w:r>
         <w:t xml:space="preserve">Obrázek </w:t>
       </w:r>
-      <w:fldSimple w:instr=" SEQ Obrázek \* ARABIC ">
-        <w:r>
-          <w:rPr>
-            <w:noProof/>
-          </w:rPr>
-          <w:t>2</w:t>
-        </w:r>
-      </w:fldSimple>
-      <w:r>
-        <w:t xml:space="preserve"> - Příklad asynchronní sekvence</w:t>
-      </w:r>
-    </w:p>
-    <w:p>
-      <w:pPr>
-        <w:pStyle w:val="Heading1"/>
-      </w:pPr>
-      <w:r>
-        <w:t>Přehled klíčových skriptů</w:t>
-      </w:r>
-    </w:p>
-    <w:p>
-      <w:pPr>
-        <w:pStyle w:val="Heading3"/>
-      </w:pPr>
-      <w:r>
-        <w:t>EventChannel</w:t>
-      </w:r>
-    </w:p>
-    <w:p>
-      <w:r>
-        <w:t>Scriptable</w:t>
-      </w:r>
-      <w:r>
-        <w:t xml:space="preserve"> </w:t>
-      </w:r>
-      <w:r>
-        <w:t>Object, který zajišťuje komunikaci mezi objekty, které na sebe nemohou získat odkaz.</w:t>
-      </w:r>
-      <w:r>
-        <w:t xml:space="preserve"> Obsahuje</w:t>
-      </w:r>
-      <w:r>
-        <w:t xml:space="preserve"> událost</w:t>
-      </w:r>
-      <w:r>
-        <w:t xml:space="preserve"> a metodu, která </w:t>
-      </w:r>
-      <w:r>
-        <w:t xml:space="preserve">ji </w:t>
-      </w:r>
-      <w:r>
-        <w:t>vyvolává.</w:t>
-      </w:r>
-    </w:p>
-    <w:p>
-      <w:pPr>
-        <w:keepNext/>
-        <w:jc w:val="center"/>
-      </w:pPr>
+      <w:r>
+        <w:fldChar w:fldCharType="begin"/>
+      </w:r>
+      <w:r>
+        <w:instrText xml:space="preserve"> SEQ Obrázek \* ARABIC </w:instrText>
+      </w:r>
+      <w:r>
+        <w:fldChar w:fldCharType="separate"/>
+      </w:r>
       <w:r>
         <w:rPr>
           <w:noProof/>
         </w:rPr>
-        <w:drawing>
-          <wp:inline distT="0" distB="0" distL="0" distR="0" wp14:anchorId="3FBE1C7C" wp14:editId="6A6207FD">
-            <wp:extent cx="3838755" cy="1466614"/>
-            <wp:effectExtent l="0" t="0" r="0" b="635"/>
-            <wp:docPr id="2" name="Picture 2" descr="Text&#10;&#10;Description automatically generated"/>
-            <wp:cNvGraphicFramePr>
-              <a:graphicFrameLocks xmlns:a="http://schemas.openxmlformats.org/drawingml/2006/main" noChangeAspect="1"/>
-            </wp:cNvGraphicFramePr>
-            <a:graphic xmlns:a="http://schemas.openxmlformats.org/drawingml/2006/main">
-              <a:graphicData uri="http://schemas.openxmlformats.org/drawingml/2006/picture">
-                <pic:pic xmlns:pic="http://schemas.openxmlformats.org/drawingml/2006/picture">
-                  <pic:nvPicPr>
-                    <pic:cNvPr id="2" name="Picture 2" descr="Text&#10;&#10;Description automatically generated"/>
-                    <pic:cNvPicPr/>
-                  </pic:nvPicPr>
-                  <pic:blipFill>
-                    <a:blip r:embed="rId9"/>
-                    <a:stretch>
-                      <a:fillRect/>
-                    </a:stretch>
-                  </pic:blipFill>
-                  <pic:spPr>
-                    <a:xfrm>
-                      <a:off x="0" y="0"/>
-                      <a:ext cx="3866837" cy="1477343"/>
-                    </a:xfrm>
-                    <a:prstGeom prst="rect">
-                      <a:avLst/>
-                    </a:prstGeom>
-                  </pic:spPr>
-                </pic:pic>
-              </a:graphicData>
-            </a:graphic>
-          </wp:inline>
-        </w:drawing>
-      </w:r>
-    </w:p>
-    <w:p>
-      <w:pPr>
-        <w:pStyle w:val="Caption"/>
-        <w:jc w:val="center"/>
-      </w:pPr>
-      <w:r>
-        <w:t xml:space="preserve">Obrázek </w:t>
-      </w:r>
-      <w:fldSimple w:instr=" SEQ Obrázek \* ARABIC ">
-        <w:r>
-          <w:rPr>
-            <w:noProof/>
-          </w:rPr>
-          <w:t>3</w:t>
-        </w:r>
-      </w:fldSimple>
-      <w:r>
-        <w:t xml:space="preserve"> - EventChannel</w:t>
-      </w:r>
-    </w:p>
-    <w:p>
-      <w:r>
-        <w:t>Jelikož nelze vytvářet Scriptable Objecty</w:t>
-      </w:r>
+        <w:t>1</w:t>
+      </w:r>
+      <w:r>
+        <w:rPr>
+          <w:noProof/>
+        </w:rPr>
+        <w:fldChar w:fldCharType="end"/>
+      </w:r>
+      <w:r>
+        <w:t xml:space="preserve"> - Příklad asynchronní sekvence</w:t>
+      </w:r>
+    </w:p>
+    <w:p>
+      <w:pPr>
+        <w:pStyle w:val="Heading1"/>
+      </w:pPr>
+      <w:r>
+        <w:t>Přehled klíčových skriptů</w:t>
+      </w:r>
+    </w:p>
+    <w:p>
+      <w:pPr>
+        <w:pStyle w:val="Heading3"/>
+      </w:pPr>
+      <w:proofErr w:type="spellStart"/>
+      <w:r>
+        <w:t>EventChannel</w:t>
+      </w:r>
+      <w:proofErr w:type="spellEnd"/>
+    </w:p>
+    <w:p>
+      <w:proofErr w:type="spellStart"/>
+      <w:r>
+        <w:t>Scriptable</w:t>
+      </w:r>
+      <w:proofErr w:type="spellEnd"/>
+      <w:r>
+        <w:t xml:space="preserve"> </w:t>
+      </w:r>
+      <w:proofErr w:type="spellStart"/>
+      <w:r>
+        <w:t>o</w:t>
+      </w:r>
+      <w:r>
+        <w:t>bject</w:t>
+      </w:r>
+      <w:proofErr w:type="spellEnd"/>
+      <w:r>
+        <w:t>, který zajišťuje komunikaci mezi objekty, které na sebe nemohou získat odkaz.</w:t>
+      </w:r>
+      <w:r>
+        <w:t xml:space="preserve"> Obsahuje</w:t>
+      </w:r>
+      <w:r>
+        <w:t xml:space="preserve"> událost</w:t>
+      </w:r>
+      <w:r>
+        <w:t xml:space="preserve"> a metodu, která </w:t>
+      </w:r>
+      <w:r>
+        <w:t xml:space="preserve">ji </w:t>
+      </w:r>
+      <w:r>
+        <w:t>vyvolává.</w:t>
+      </w:r>
+    </w:p>
+    <w:p>
+      <w:r>
+        <w:t xml:space="preserve">Jelikož nelze vytvářet </w:t>
+      </w:r>
+      <w:proofErr w:type="spellStart"/>
+      <w:r>
+        <w:t>s</w:t>
+      </w:r>
+      <w:r>
+        <w:t>criptable</w:t>
+      </w:r>
+      <w:proofErr w:type="spellEnd"/>
+      <w:r>
+        <w:t xml:space="preserve"> </w:t>
+      </w:r>
+      <w:proofErr w:type="spellStart"/>
+      <w:r>
+        <w:t>o</w:t>
+      </w:r>
+      <w:r>
+        <w:t>bjecty</w:t>
+      </w:r>
+      <w:proofErr w:type="spellEnd"/>
       <w:r>
         <w:t>, které mají obecnou třídu</w:t>
       </w:r>
@@ -705,100 +692,69 @@
     </w:p>
     <w:p>
       <w:pPr>
-        <w:keepNext/>
-        <w:jc w:val="center"/>
-      </w:pPr>
-      <w:r>
-        <w:rPr>
-          <w:noProof/>
-        </w:rPr>
-        <w:lastRenderedPageBreak/>
-        <w:drawing>
-          <wp:inline distT="0" distB="0" distL="0" distR="0" wp14:anchorId="4F05624D" wp14:editId="3758647D">
-            <wp:extent cx="3752491" cy="373512"/>
-            <wp:effectExtent l="0" t="0" r="635" b="7620"/>
-            <wp:docPr id="3" name="Picture 3"/>
-            <wp:cNvGraphicFramePr>
-              <a:graphicFrameLocks xmlns:a="http://schemas.openxmlformats.org/drawingml/2006/main" noChangeAspect="1"/>
-            </wp:cNvGraphicFramePr>
-            <a:graphic xmlns:a="http://schemas.openxmlformats.org/drawingml/2006/main">
-              <a:graphicData uri="http://schemas.openxmlformats.org/drawingml/2006/picture">
-                <pic:pic xmlns:pic="http://schemas.openxmlformats.org/drawingml/2006/picture">
-                  <pic:nvPicPr>
-                    <pic:cNvPr id="1" name=""/>
-                    <pic:cNvPicPr/>
-                  </pic:nvPicPr>
-                  <pic:blipFill>
-                    <a:blip r:embed="rId10"/>
-                    <a:stretch>
-                      <a:fillRect/>
-                    </a:stretch>
-                  </pic:blipFill>
-                  <pic:spPr>
-                    <a:xfrm>
-                      <a:off x="0" y="0"/>
-                      <a:ext cx="3852389" cy="383456"/>
-                    </a:xfrm>
-                    <a:prstGeom prst="rect">
-                      <a:avLst/>
-                    </a:prstGeom>
-                  </pic:spPr>
-                </pic:pic>
-              </a:graphicData>
-            </a:graphic>
-          </wp:inline>
-        </w:drawing>
-      </w:r>
-    </w:p>
-    <w:p>
-      <w:pPr>
-        <w:pStyle w:val="Caption"/>
-        <w:jc w:val="center"/>
-      </w:pPr>
-      <w:r>
-        <w:t xml:space="preserve">Obrázek </w:t>
-      </w:r>
-      <w:fldSimple w:instr=" SEQ Obrázek \* ARABIC ">
-        <w:r>
-          <w:rPr>
-            <w:noProof/>
-          </w:rPr>
-          <w:t>4</w:t>
-        </w:r>
-      </w:fldSimple>
+        <w:pStyle w:val="Heading3"/>
+      </w:pPr>
+      <w:proofErr w:type="spellStart"/>
+      <w:r>
+        <w:t>GameObjectPool</w:t>
+      </w:r>
+      <w:proofErr w:type="spellEnd"/>
+    </w:p>
+    <w:p>
+      <w:proofErr w:type="spellStart"/>
+      <w:r>
+        <w:t>Scriptable</w:t>
+      </w:r>
+      <w:proofErr w:type="spellEnd"/>
       <w:r>
         <w:t xml:space="preserve"> </w:t>
       </w:r>
-      <w:r>
-        <w:t>–</w:t>
-      </w:r>
-      <w:r>
-        <w:t xml:space="preserve"> FloatEventChannel</w:t>
-      </w:r>
-    </w:p>
-    <w:p>
-      <w:pPr>
-        <w:pStyle w:val="Heading3"/>
-      </w:pPr>
-      <w:r>
-        <w:t>GameObjectPool</w:t>
-      </w:r>
-    </w:p>
-    <w:p>
-      <w:r>
-        <w:t>Scriptable Object, který</w:t>
-      </w:r>
-      <w:r>
-        <w:t xml:space="preserve"> slouží ke sdílení jednoho object poolu mezi různými komponenty</w:t>
-      </w:r>
-      <w:r>
-        <w:t>, aby nemuselo existovovat několik různých o</w:t>
+      <w:proofErr w:type="spellStart"/>
+      <w:r>
+        <w:t>o</w:t>
+      </w:r>
+      <w:r>
+        <w:t>bject</w:t>
+      </w:r>
+      <w:proofErr w:type="spellEnd"/>
+      <w:r>
+        <w:t>, který</w:t>
+      </w:r>
+      <w:r>
+        <w:t xml:space="preserve"> slouží ke sdílení jednoho </w:t>
+      </w:r>
+      <w:proofErr w:type="spellStart"/>
+      <w:r>
+        <w:t>object</w:t>
+      </w:r>
+      <w:proofErr w:type="spellEnd"/>
+      <w:r>
+        <w:t xml:space="preserve"> poolu mezi různými komponenty</w:t>
+      </w:r>
+      <w:r>
+        <w:t xml:space="preserve">, aby nemuselo </w:t>
+      </w:r>
+      <w:proofErr w:type="spellStart"/>
+      <w:r>
+        <w:t>existovovat</w:t>
+      </w:r>
+      <w:proofErr w:type="spellEnd"/>
+      <w:r>
+        <w:t xml:space="preserve"> několik různých </w:t>
+      </w:r>
+      <w:proofErr w:type="spellStart"/>
+      <w:r>
+        <w:t>o</w:t>
       </w:r>
       <w:r>
         <w:t>b</w:t>
       </w:r>
       <w:r>
-        <w:t xml:space="preserve">ject poolů, které obsahují </w:t>
+        <w:t>ject</w:t>
+      </w:r>
+      <w:proofErr w:type="spellEnd"/>
+      <w:r>
+        <w:t xml:space="preserve"> poolů, které obsahují </w:t>
       </w:r>
       <w:r>
         <w:rPr>
@@ -833,24 +789,36 @@
         <w:t>na který nelze nastavit odkaz ručně v enginu – např</w:t>
       </w:r>
       <w:r>
-        <w:t>íklad když nějaký prefab potřebuje odkaz na objekt ve scéně.</w:t>
+        <w:t xml:space="preserve">íklad když nějaký </w:t>
+      </w:r>
+      <w:proofErr w:type="spellStart"/>
+      <w:r>
+        <w:t>prefab</w:t>
+      </w:r>
+      <w:proofErr w:type="spellEnd"/>
+      <w:r>
+        <w:t xml:space="preserve"> potřebuje odkaz na objekt ve scéně.</w:t>
       </w:r>
     </w:p>
     <w:p>
       <w:pPr>
         <w:pStyle w:val="Heading1"/>
       </w:pPr>
+      <w:proofErr w:type="spellStart"/>
       <w:r>
         <w:t>Prefaby</w:t>
       </w:r>
+      <w:proofErr w:type="spellEnd"/>
     </w:p>
     <w:p>
       <w:pPr>
         <w:pStyle w:val="Heading3"/>
       </w:pPr>
+      <w:proofErr w:type="spellStart"/>
       <w:r>
         <w:t>Character</w:t>
       </w:r>
+      <w:proofErr w:type="spellEnd"/>
     </w:p>
     <w:p>
       <w:r>
@@ -867,8 +835,13 @@
       <w:pPr>
         <w:pStyle w:val="Heading3"/>
       </w:pPr>
-      <w:r>
-        <w:t>Player Unit</w:t>
+      <w:proofErr w:type="spellStart"/>
+      <w:r>
+        <w:t>Player</w:t>
+      </w:r>
+      <w:proofErr w:type="spellEnd"/>
+      <w:r>
+        <w:t xml:space="preserve"> Unit</w:t>
       </w:r>
     </w:p>
     <w:p>
@@ -887,11 +860,16 @@
       <w:r>
         <w:t xml:space="preserve">brány z </w:t>
       </w:r>
+      <w:proofErr w:type="spellStart"/>
       <w:r>
         <w:t>o</w:t>
       </w:r>
       <w:r>
-        <w:t xml:space="preserve">bject </w:t>
+        <w:t>bject</w:t>
+      </w:r>
+      <w:proofErr w:type="spellEnd"/>
+      <w:r>
+        <w:t xml:space="preserve"> </w:t>
       </w:r>
       <w:r>
         <w:t>p</w:t>
@@ -907,25 +885,49 @@
       <w:pPr>
         <w:pStyle w:val="Heading3"/>
       </w:pPr>
-      <w:r>
-        <w:t>Enemy Unit</w:t>
-      </w:r>
-    </w:p>
-    <w:p>
-      <w:r>
-        <w:t>Objekt nepřátelské jednotky. Variace Player Unit – liší se pouze v nastavených událostech na komponentu Unit</w:t>
-      </w:r>
-      <w:r>
-        <w:t>. Instance jsou brány z object poolu</w:t>
+      <w:proofErr w:type="spellStart"/>
+      <w:r>
+        <w:lastRenderedPageBreak/>
+        <w:t>Enemy</w:t>
+      </w:r>
+      <w:proofErr w:type="spellEnd"/>
+      <w:r>
+        <w:t xml:space="preserve"> Unit</w:t>
+      </w:r>
+    </w:p>
+    <w:p>
+      <w:r>
+        <w:t xml:space="preserve">Objekt nepřátelské jednotky. Variace </w:t>
+      </w:r>
+      <w:proofErr w:type="spellStart"/>
+      <w:r>
+        <w:t>Player</w:t>
+      </w:r>
+      <w:proofErr w:type="spellEnd"/>
+      <w:r>
+        <w:t xml:space="preserve"> Unit – liší se pouze v nastavených událostech na komponentu Unit</w:t>
+      </w:r>
+      <w:r>
+        <w:t>. Instance jsou brány z </w:t>
+      </w:r>
+      <w:proofErr w:type="spellStart"/>
+      <w:r>
+        <w:t>object</w:t>
+      </w:r>
+      <w:proofErr w:type="spellEnd"/>
+      <w:r>
+        <w:t xml:space="preserve"> poolu</w:t>
       </w:r>
     </w:p>
     <w:p>
       <w:pPr>
         <w:pStyle w:val="Heading3"/>
       </w:pPr>
+      <w:proofErr w:type="spellStart"/>
       <w:r>
         <w:t>Gate</w:t>
       </w:r>
+      <w:proofErr w:type="spellEnd"/>
     </w:p>
     <w:p>
       <w:r>
@@ -942,14 +944,29 @@
       <w:pPr>
         <w:pStyle w:val="Heading3"/>
       </w:pPr>
+      <w:proofErr w:type="spellStart"/>
       <w:r>
         <w:t>Platform</w:t>
       </w:r>
-    </w:p>
-    <w:p>
-      <w:r>
-        <w:t>Objekt sekce úrovně. Kontejner pro instance prefabu Gate</w:t>
-      </w:r>
+      <w:proofErr w:type="spellEnd"/>
+    </w:p>
+    <w:p>
+      <w:r>
+        <w:t xml:space="preserve">Objekt sekce úrovně. Kontejner pro instance </w:t>
+      </w:r>
+      <w:proofErr w:type="spellStart"/>
+      <w:r>
+        <w:t>prefabu</w:t>
+      </w:r>
+      <w:proofErr w:type="spellEnd"/>
+      <w:r>
+        <w:t xml:space="preserve"> </w:t>
+      </w:r>
+      <w:proofErr w:type="spellStart"/>
+      <w:r>
+        <w:t>Gate</w:t>
+      </w:r>
+      <w:proofErr w:type="spellEnd"/>
       <w:r>
         <w:t xml:space="preserve"> a nepřátelské jednotky. </w:t>
       </w:r>
@@ -966,7 +983,15 @@
         <w:t xml:space="preserve"> </w:t>
       </w:r>
       <w:r>
-        <w:t>Instance jsou brány z object poolu.</w:t>
+        <w:t>Instance jsou brány z </w:t>
+      </w:r>
+      <w:proofErr w:type="spellStart"/>
+      <w:r>
+        <w:t>object</w:t>
+      </w:r>
+      <w:proofErr w:type="spellEnd"/>
+      <w:r>
+        <w:t xml:space="preserve"> poolu.</w:t>
       </w:r>
     </w:p>
     <w:p>
@@ -1000,7 +1025,15 @@
         <w:t>. Proto</w:t>
       </w:r>
       <w:r>
-        <w:t xml:space="preserve"> jsem vytvořil systém, který úrovně sestaví podle dat v assetu. Level designér by tímto způsobem mohl jednoduše vytvářet úrovně pouze nastavováním matematických operací a počtu nepřátelských jednotek v libovolném počtu sekcí</w:t>
+        <w:t xml:space="preserve"> jsem vytvořil systém, který úrovně sestaví podle dat v </w:t>
+      </w:r>
+      <w:proofErr w:type="spellStart"/>
+      <w:r>
+        <w:t>assetu</w:t>
+      </w:r>
+      <w:proofErr w:type="spellEnd"/>
+      <w:r>
+        <w:t>. Level designér by tímto způsobem mohl jednoduše vytvářet úrovně pouze nastavováním matematických operací a počtu nepřátelských jednotek v libovolném počtu sekcí</w:t>
       </w:r>
       <w:r>
         <w:t>.</w:t>
@@ -1014,46 +1047,381 @@
         <w:t xml:space="preserve"> </w:t>
       </w:r>
       <w:r>
-        <w:t>Jelikož se jednotky vytváří ve velkém množství, bylo potřeba využít Object Po</w:t>
+        <w:t xml:space="preserve">Jelikož se jednotky vytváří ve velkém množství, bylo potřeba využít </w:t>
+      </w:r>
+      <w:proofErr w:type="spellStart"/>
+      <w:r>
+        <w:t>Object</w:t>
+      </w:r>
+      <w:proofErr w:type="spellEnd"/>
+      <w:r>
+        <w:t xml:space="preserve"> </w:t>
+      </w:r>
+      <w:proofErr w:type="spellStart"/>
+      <w:r>
+        <w:t>Po</w:t>
       </w:r>
       <w:r>
         <w:t>o</w:t>
       </w:r>
       <w:r>
-        <w:t>ling.</w:t>
-      </w:r>
-      <w:r>
-        <w:t xml:space="preserve"> Jelikož jsem chtěl, aby </w:t>
-      </w:r>
-      <w:r>
-        <w:t>existovat</w:t>
-      </w:r>
-      <w:r>
-        <w:t xml:space="preserve"> několik </w:t>
-      </w:r>
-      <w:r>
-        <w:t>spawnerů nezávislých na sobě, object pooly jsou uchovávány v assetu, aby mohly být sdíleny mezi spawnery.</w:t>
+        <w:t>ling</w:t>
+      </w:r>
+      <w:proofErr w:type="spellEnd"/>
+      <w:r>
+        <w:t>.</w:t>
+      </w:r>
+      <w:r>
+        <w:t xml:space="preserve"> </w:t>
+      </w:r>
+      <w:r>
+        <w:t>Protože</w:t>
+      </w:r>
+      <w:r>
+        <w:t xml:space="preserve"> jsem chtěl, aby </w:t>
+      </w:r>
+      <w:r>
+        <w:t xml:space="preserve">mohlo </w:t>
+      </w:r>
+      <w:r>
+        <w:t>existova</w:t>
+      </w:r>
+      <w:r>
+        <w:t xml:space="preserve">t </w:t>
+      </w:r>
+      <w:r>
+        <w:t xml:space="preserve">několik </w:t>
+      </w:r>
+      <w:proofErr w:type="spellStart"/>
+      <w:r>
+        <w:t>spawnerů</w:t>
+      </w:r>
+      <w:proofErr w:type="spellEnd"/>
+      <w:r>
+        <w:t xml:space="preserve"> nezávislých na sobě, </w:t>
+      </w:r>
+      <w:proofErr w:type="spellStart"/>
+      <w:r>
+        <w:t>object</w:t>
+      </w:r>
+      <w:proofErr w:type="spellEnd"/>
+      <w:r>
+        <w:t xml:space="preserve"> pooly jsou uchovávány v </w:t>
+      </w:r>
+      <w:proofErr w:type="spellStart"/>
+      <w:r>
+        <w:t>assetu</w:t>
+      </w:r>
+      <w:proofErr w:type="spellEnd"/>
+      <w:r>
+        <w:t xml:space="preserve">, aby mohly být sdíleny mezi </w:t>
+      </w:r>
+      <w:proofErr w:type="spellStart"/>
+      <w:r>
+        <w:t>spawnery</w:t>
+      </w:r>
+      <w:proofErr w:type="spellEnd"/>
+      <w:r>
+        <w:t>.</w:t>
+      </w:r>
+      <w:r>
+        <w:t xml:space="preserve"> Každá jednotka patří do skupiny jednotek </w:t>
+      </w:r>
+      <w:proofErr w:type="spellStart"/>
+      <w:r>
+        <w:t>UnitGroup</w:t>
+      </w:r>
+      <w:proofErr w:type="spellEnd"/>
+      <w:r>
+        <w:t>, do které je automaticky přidána po vytvoření.</w:t>
+      </w:r>
+    </w:p>
+    <w:p>
+      <w:r>
+        <w:t>Následoval pohyb jednotek. Aby hra podporovala nekonečný herní mód, byl pohyb jednotek vyřešen tak, aby hráčovy jednotky stály na místě a pohybovaly se jen vlevo a vpravo. Všechny ostatní objekty ve scéně se naopak pohybují směrem k hráčovým jednotkám</w:t>
+      </w:r>
+      <w:r>
+        <w:t xml:space="preserve">, což z pohledu hráče vytváří iluzi, že se hráč pohybuje dopředu. Kvůli tohoto přístupu bylo třeba ošetřit </w:t>
+      </w:r>
+      <w:r>
+        <w:t>pár</w:t>
+      </w:r>
+      <w:r>
+        <w:t xml:space="preserve"> okrajových případů, kdy tato iluze byla porušena – například při smrti hráčovy jednotky</w:t>
+      </w:r>
+      <w:r>
+        <w:t xml:space="preserve"> objekt zůstal stát na místě</w:t>
+      </w:r>
+      <w:r>
+        <w:t>, což jsem obešel tím, že po smrti jednotky se spustí komponent, který objekt jednotky posouvá dozadu.</w:t>
+      </w:r>
+    </w:p>
+    <w:p>
+      <w:r>
+        <w:t>Když už se jednotky mohly hýbat, přišly na řadu souboje hráčových a nepřátelských jednotek. Jakmile hráčovy jednotky překročí</w:t>
+      </w:r>
+      <w:r>
+        <w:t xml:space="preserve"> bránu sekce úrovně a provede se matematická operace s hráčovými jednotkami, hra přejde do stavu konfrontace, kdy skupině hráčových jednotek je předána skupina nepřátelských jednotek a skupině nepřátelských jednotek je předána skupina hráčových jednotek. Jednotky v obou ze skupin si následně přiřadí nejbližší cíl, ke kterému se začnou pohybovat. Při kontaktu s nepřátelskou jednotkou obě jednotky zemřou. Hra nepokračuje dále, dokud jedna ze skupin není práz</w:t>
+      </w:r>
+      <w:r>
+        <w:t>d</w:t>
+      </w:r>
+      <w:r>
+        <w:t>ná</w:t>
+      </w:r>
+      <w:r>
+        <w:t>, přičemž jestliže je práz</w:t>
+      </w:r>
+      <w:r>
+        <w:t>d</w:t>
+      </w:r>
+      <w:r>
+        <w:t>ná hráčova skupina, hra končí.</w:t>
+      </w:r>
+    </w:p>
+    <w:p>
+      <w:r>
+        <w:t xml:space="preserve">Jakmile hra byla hratelná, začal jsem dodělávat poslední detaily – animace, </w:t>
+      </w:r>
+      <w:r>
+        <w:t>audio, monetizace</w:t>
+      </w:r>
+      <w:r>
+        <w:t>.</w:t>
+      </w:r>
+    </w:p>
+    <w:p>
+      <w:r>
+        <w:t xml:space="preserve">Animace jsem získal ze stránky </w:t>
+      </w:r>
+      <w:hyperlink r:id="rId9" w:anchor="/?page=1&amp;type=Motion%2CMotionPack" w:history="1">
+        <w:proofErr w:type="spellStart"/>
+        <w:r>
+          <w:rPr>
+            <w:rStyle w:val="Hyperlink"/>
+          </w:rPr>
+          <w:t>mix</w:t>
+        </w:r>
+        <w:r>
+          <w:rPr>
+            <w:rStyle w:val="Hyperlink"/>
+          </w:rPr>
+          <w:t>a</w:t>
+        </w:r>
+        <w:r>
+          <w:rPr>
+            <w:rStyle w:val="Hyperlink"/>
+          </w:rPr>
+          <w:t>mo</w:t>
+        </w:r>
+        <w:proofErr w:type="spellEnd"/>
+      </w:hyperlink>
+      <w:r>
+        <w:t xml:space="preserve">, protože animace obsažené v modelu postavy v dodaném </w:t>
+      </w:r>
+      <w:proofErr w:type="spellStart"/>
+      <w:r>
+        <w:t>asset</w:t>
+      </w:r>
+      <w:proofErr w:type="spellEnd"/>
+      <w:r>
+        <w:t xml:space="preserve"> packu neobsahovaly animaci smrti a kombinovat animace z </w:t>
+      </w:r>
+      <w:proofErr w:type="spellStart"/>
+      <w:r>
+        <w:t>mixamo</w:t>
+      </w:r>
+      <w:proofErr w:type="spellEnd"/>
+      <w:r>
+        <w:t xml:space="preserve"> a z</w:t>
+      </w:r>
+      <w:r>
+        <w:t> </w:t>
+      </w:r>
+      <w:r>
+        <w:t>modelu</w:t>
+      </w:r>
+      <w:r>
+        <w:t xml:space="preserve"> nebylo možné.</w:t>
       </w:r>
     </w:p>
     <w:p>
       <w:r>
         <w:lastRenderedPageBreak/>
-        <w:t>Následoval pohyb jednotek. Aby hra podporovala nekonečný herní mód, byl pohyb jednotek vyřešen tak, aby hráčovy jednotky stály na místě a pohybovaly se jen vlevo a vpravo. Všechny ostatní objekty ve scéně se naopak pohybují směrem k hráčovým jednotkám</w:t>
-      </w:r>
-      <w:r>
-        <w:t xml:space="preserve">, což z pohledu hráče vytváří iluzi, že se hráč pohybuje dopředu. Kvůli tohoto přístupu bylo třeba ošetřit </w:t>
-      </w:r>
-      <w:r>
-        <w:t>pár</w:t>
-      </w:r>
-      <w:r>
-        <w:t xml:space="preserve"> okrajových případů, kdy tato iluze byla porušena – například při smrti hráčovy jednotky</w:t>
-      </w:r>
-      <w:r>
-        <w:t xml:space="preserve"> objekt zůstal stát na místě</w:t>
-      </w:r>
-      <w:r>
-        <w:t>, což jsem obešel tím, že po smrti jednotky se spustí komponent, který objekt jednotky posouvá dozadu.</w:t>
+        <w:t xml:space="preserve">Pro přehrávání audia jsem vytvořil </w:t>
+      </w:r>
+      <w:proofErr w:type="spellStart"/>
+      <w:r>
+        <w:t>s</w:t>
+      </w:r>
+      <w:r>
+        <w:t>criptable</w:t>
+      </w:r>
+      <w:proofErr w:type="spellEnd"/>
+      <w:r>
+        <w:t xml:space="preserve"> </w:t>
+      </w:r>
+      <w:proofErr w:type="spellStart"/>
+      <w:r>
+        <w:t>o</w:t>
+      </w:r>
+      <w:r>
+        <w:t>bject</w:t>
+      </w:r>
+      <w:proofErr w:type="spellEnd"/>
+      <w:r>
+        <w:t xml:space="preserve"> </w:t>
+      </w:r>
+      <w:proofErr w:type="spellStart"/>
+      <w:r>
+        <w:t>Sound</w:t>
+      </w:r>
+      <w:proofErr w:type="spellEnd"/>
+      <w:r>
+        <w:t xml:space="preserve">, který uchovává </w:t>
+      </w:r>
+      <w:r>
+        <w:t>informace o</w:t>
+      </w:r>
+      <w:r>
+        <w:t xml:space="preserve"> audio </w:t>
+      </w:r>
+      <w:proofErr w:type="spellStart"/>
+      <w:r>
+        <w:t>clip</w:t>
+      </w:r>
+      <w:r>
+        <w:t>u</w:t>
+      </w:r>
+      <w:proofErr w:type="spellEnd"/>
+      <w:r>
+        <w:t>.</w:t>
+      </w:r>
+      <w:r>
+        <w:t xml:space="preserve"> </w:t>
+      </w:r>
+      <w:proofErr w:type="spellStart"/>
+      <w:r>
+        <w:t>Sound</w:t>
+      </w:r>
+      <w:proofErr w:type="spellEnd"/>
+      <w:r>
+        <w:t xml:space="preserve"> obsahuje nastavení pro rozsah výšek tónu, ze kterého </w:t>
+      </w:r>
+      <w:r>
+        <w:t xml:space="preserve">Audio Manager </w:t>
+      </w:r>
+      <w:r>
+        <w:t>vyb</w:t>
+      </w:r>
+      <w:r>
+        <w:t>írá</w:t>
+      </w:r>
+      <w:r>
+        <w:t xml:space="preserve"> náhodnou výšku tónu, </w:t>
+      </w:r>
+      <w:r>
+        <w:t>aby z</w:t>
+      </w:r>
+      <w:r>
+        <w:t> </w:t>
+      </w:r>
+      <w:r>
+        <w:t>jednoho</w:t>
+      </w:r>
+      <w:r>
+        <w:t xml:space="preserve"> audio</w:t>
+      </w:r>
+      <w:r>
+        <w:t xml:space="preserve"> </w:t>
+      </w:r>
+      <w:proofErr w:type="spellStart"/>
+      <w:r>
+        <w:t>clipu</w:t>
+      </w:r>
+      <w:proofErr w:type="spellEnd"/>
+      <w:r>
+        <w:t xml:space="preserve"> </w:t>
+      </w:r>
+      <w:r>
+        <w:t xml:space="preserve">mohl </w:t>
+      </w:r>
+      <w:r>
+        <w:t>vytvořit několik variant</w:t>
+      </w:r>
+      <w:r>
+        <w:t xml:space="preserve"> a tím </w:t>
+      </w:r>
+      <w:r>
+        <w:t xml:space="preserve">zajistil </w:t>
+      </w:r>
+      <w:r>
+        <w:t xml:space="preserve">větší </w:t>
+      </w:r>
+      <w:r>
+        <w:t xml:space="preserve">zvukovou </w:t>
+      </w:r>
+      <w:r>
+        <w:t>rozmanitost</w:t>
+      </w:r>
+      <w:r>
+        <w:t xml:space="preserve">. </w:t>
+      </w:r>
+      <w:r>
+        <w:t>Žádost o přehrání audia</w:t>
+      </w:r>
+      <w:r>
+        <w:t>,</w:t>
+      </w:r>
+      <w:r>
+        <w:t xml:space="preserve"> </w:t>
+      </w:r>
+      <w:r>
+        <w:t>kterou zpracuje Audio Manager</w:t>
+      </w:r>
+      <w:r>
+        <w:t>,</w:t>
+      </w:r>
+      <w:r>
+        <w:t xml:space="preserve"> se podává přes </w:t>
+      </w:r>
+      <w:proofErr w:type="spellStart"/>
+      <w:r>
+        <w:t>AudioRequestEventChannel</w:t>
+      </w:r>
+      <w:proofErr w:type="spellEnd"/>
+      <w:r>
+        <w:t>, protože některé objekty, které přehrá</w:t>
+      </w:r>
+      <w:r>
+        <w:t>vají</w:t>
+      </w:r>
+      <w:r>
+        <w:t xml:space="preserve"> nějaký zvuk, nemohou na Audio Manager získat odkaz přímo.</w:t>
+      </w:r>
+    </w:p>
+    <w:p>
+      <w:r>
+        <w:t xml:space="preserve">Monetizaci jsem vyřešil balíčkem od Unity. Komponent </w:t>
+      </w:r>
+      <w:proofErr w:type="spellStart"/>
+      <w:r>
+        <w:t>Monetization</w:t>
+      </w:r>
+      <w:proofErr w:type="spellEnd"/>
+      <w:r>
+        <w:t xml:space="preserve"> Manager při startu hry načte reklamy, které se zobrazí </w:t>
+      </w:r>
+      <w:r>
+        <w:t xml:space="preserve">kdykoliv po zavolání metody na </w:t>
+      </w:r>
+      <w:proofErr w:type="spellStart"/>
+      <w:r>
+        <w:t>Monetization</w:t>
+      </w:r>
+      <w:proofErr w:type="spellEnd"/>
+      <w:r>
+        <w:t xml:space="preserve"> Manageru.</w:t>
       </w:r>
     </w:p>
     <w:sectPr>
@@ -2452,6 +2820,107 @@
       <w:szCs w:val="24"/>
     </w:rPr>
   </w:style>
+  <w:style w:type="character" w:styleId="Hyperlink">
+    <w:name w:val="Hyperlink"/>
+    <w:basedOn w:val="DefaultParagraphFont"/>
+    <w:uiPriority w:val="99"/>
+    <w:unhideWhenUsed/>
+    <w:rsid w:val="008C009E"/>
+    <w:rPr>
+      <w:color w:val="0563C1" w:themeColor="hyperlink"/>
+      <w:u w:val="single"/>
+    </w:rPr>
+  </w:style>
+  <w:style w:type="character" w:styleId="UnresolvedMention">
+    <w:name w:val="Unresolved Mention"/>
+    <w:basedOn w:val="DefaultParagraphFont"/>
+    <w:uiPriority w:val="99"/>
+    <w:semiHidden/>
+    <w:unhideWhenUsed/>
+    <w:rsid w:val="008C009E"/>
+    <w:rPr>
+      <w:color w:val="605E5C"/>
+      <w:shd w:val="clear" w:color="auto" w:fill="E1DFDD"/>
+    </w:rPr>
+  </w:style>
+  <w:style w:type="character" w:styleId="FollowedHyperlink">
+    <w:name w:val="FollowedHyperlink"/>
+    <w:basedOn w:val="DefaultParagraphFont"/>
+    <w:uiPriority w:val="99"/>
+    <w:semiHidden/>
+    <w:unhideWhenUsed/>
+    <w:rsid w:val="008C009E"/>
+    <w:rPr>
+      <w:color w:val="954F72" w:themeColor="followedHyperlink"/>
+      <w:u w:val="single"/>
+    </w:rPr>
+  </w:style>
+  <w:style w:type="paragraph" w:styleId="Quote">
+    <w:name w:val="Quote"/>
+    <w:basedOn w:val="Normal"/>
+    <w:next w:val="Normal"/>
+    <w:link w:val="QuoteChar"/>
+    <w:uiPriority w:val="29"/>
+    <w:qFormat/>
+    <w:rsid w:val="00441C7C"/>
+    <w:pPr>
+      <w:spacing w:before="200"/>
+      <w:ind w:left="864" w:right="864"/>
+      <w:jc w:val="center"/>
+    </w:pPr>
+    <w:rPr>
+      <w:i/>
+      <w:iCs/>
+      <w:color w:val="404040" w:themeColor="text1" w:themeTint="BF"/>
+    </w:rPr>
+  </w:style>
+  <w:style w:type="character" w:customStyle="1" w:styleId="QuoteChar">
+    <w:name w:val="Quote Char"/>
+    <w:basedOn w:val="DefaultParagraphFont"/>
+    <w:link w:val="Quote"/>
+    <w:uiPriority w:val="29"/>
+    <w:rsid w:val="00441C7C"/>
+    <w:rPr>
+      <w:rFonts w:ascii="Roboto Slab" w:hAnsi="Roboto Slab"/>
+      <w:i/>
+      <w:iCs/>
+      <w:color w:val="404040" w:themeColor="text1" w:themeTint="BF"/>
+    </w:rPr>
+  </w:style>
+  <w:style w:type="paragraph" w:styleId="Subtitle">
+    <w:name w:val="Subtitle"/>
+    <w:basedOn w:val="Normal"/>
+    <w:next w:val="Normal"/>
+    <w:link w:val="SubtitleChar"/>
+    <w:uiPriority w:val="11"/>
+    <w:qFormat/>
+    <w:rsid w:val="00441C7C"/>
+    <w:pPr>
+      <w:numPr>
+        <w:ilvl w:val="1"/>
+      </w:numPr>
+      <w:spacing w:after="480"/>
+    </w:pPr>
+    <w:rPr>
+      <w:rFonts w:eastAsiaTheme="minorEastAsia"/>
+      <w:i/>
+      <w:color w:val="5A5A5A" w:themeColor="text1" w:themeTint="A5"/>
+      <w:spacing w:val="15"/>
+    </w:rPr>
+  </w:style>
+  <w:style w:type="character" w:customStyle="1" w:styleId="SubtitleChar">
+    <w:name w:val="Subtitle Char"/>
+    <w:basedOn w:val="DefaultParagraphFont"/>
+    <w:link w:val="Subtitle"/>
+    <w:uiPriority w:val="11"/>
+    <w:rsid w:val="00441C7C"/>
+    <w:rPr>
+      <w:rFonts w:ascii="Roboto Slab" w:eastAsiaTheme="minorEastAsia" w:hAnsi="Roboto Slab"/>
+      <w:i/>
+      <w:color w:val="5A5A5A" w:themeColor="text1" w:themeTint="A5"/>
+      <w:spacing w:val="15"/>
+    </w:rPr>
+  </w:style>
 </w:styles>
 </file>
 
@@ -2748,4 +3217,16 @@
     </a:ext>
   </a:extLst>
 </a:theme>
+</file>
+
+<file path=customXml/item1.xml><?xml version="1.0" encoding="utf-8"?>
+<b:Sources xmlns:b="http://schemas.openxmlformats.org/officeDocument/2006/bibliography" xmlns="http://schemas.openxmlformats.org/officeDocument/2006/bibliography" SelectedStyle="\APASixthEditionOfficeOnline.xsl" StyleName="APA" Version="6"/>
+</file>
+
+<file path=customXml/itemProps1.xml><?xml version="1.0" encoding="utf-8"?>
+<ds:datastoreItem xmlns:ds="http://schemas.openxmlformats.org/officeDocument/2006/customXml" ds:itemID="{32248B1C-414B-4685-A7AA-AD48085FF159}">
+  <ds:schemaRefs>
+    <ds:schemaRef ds:uri="http://schemas.openxmlformats.org/officeDocument/2006/bibliography"/>
+  </ds:schemaRefs>
+</ds:datastoreItem>
 </file>
</xml_diff>

<commit_message>
UI Animations - UITweener, Made Pagination View prefab, Removed ASDEFs
</commit_message>
<xml_diff>
--- a/Other/Zpracování prototypu hry.docx
+++ b/Other/Zpracování prototypu hry.docx
@@ -10,9 +10,27 @@
           <w:szCs w:val="40"/>
         </w:rPr>
       </w:pPr>
-      <w:r>
-        <w:t>Running with modifiers</w:t>
-      </w:r>
+      <w:proofErr w:type="spellStart"/>
+      <w:r>
+        <w:t>Running</w:t>
+      </w:r>
+      <w:proofErr w:type="spellEnd"/>
+      <w:r>
+        <w:t xml:space="preserve"> </w:t>
+      </w:r>
+      <w:proofErr w:type="spellStart"/>
+      <w:r>
+        <w:t>with</w:t>
+      </w:r>
+      <w:proofErr w:type="spellEnd"/>
+      <w:r>
+        <w:t xml:space="preserve"> </w:t>
+      </w:r>
+      <w:proofErr w:type="spellStart"/>
+      <w:r>
+        <w:t>modifiers</w:t>
+      </w:r>
+      <w:proofErr w:type="spellEnd"/>
       <w:r>
         <w:br/>
       </w:r>
@@ -89,6 +107,10 @@
     <w:p>
       <w:pPr>
         <w:spacing w:after="240"/>
+        <w:rPr>
+          <w:b/>
+          <w:bCs/>
+        </w:rPr>
       </w:pPr>
       <w:r>
         <w:t xml:space="preserve">Systém, který </w:t>
@@ -107,28 +129,128 @@
           <w:b/>
           <w:bCs/>
         </w:rPr>
-        <w:t>Level Builder</w:t>
-      </w:r>
-      <w:r>
-        <w:t xml:space="preserve">, který se stará o </w:t>
-      </w:r>
-      <w:r>
-        <w:t>vytvoření</w:t>
-      </w:r>
-      <w:r>
-        <w:t xml:space="preserve"> úrovně</w:t>
-      </w:r>
-      <w:r>
+        <w:t xml:space="preserve">Level </w:t>
+      </w:r>
+      <w:proofErr w:type="spellStart"/>
+      <w:r>
+        <w:rPr>
+          <w:b/>
+          <w:bCs/>
+        </w:rPr>
+        <w:t>Builder</w:t>
+      </w:r>
+      <w:proofErr w:type="spellEnd"/>
+      <w:r>
+        <w:t xml:space="preserve">, který </w:t>
+      </w:r>
+      <w:r>
+        <w:t xml:space="preserve">vytváří úroveň podle </w:t>
+      </w:r>
+      <w:proofErr w:type="spellStart"/>
+      <w:r>
+        <w:t>scriptable</w:t>
+      </w:r>
+      <w:proofErr w:type="spellEnd"/>
+      <w:r>
+        <w:t xml:space="preserve"> </w:t>
+      </w:r>
+      <w:proofErr w:type="spellStart"/>
+      <w:r>
+        <w:t>objectu</w:t>
+      </w:r>
+      <w:proofErr w:type="spellEnd"/>
+      <w:r>
+        <w:t xml:space="preserve"> </w:t>
+      </w:r>
+      <w:r>
+        <w:rPr>
+          <w:b/>
+          <w:bCs/>
+        </w:rPr>
+        <w:t>Level Set</w:t>
+      </w:r>
+      <w:r>
+        <w:rPr>
+          <w:b/>
+          <w:bCs/>
+        </w:rPr>
         <w:t>.</w:t>
       </w:r>
+      <w:r>
+        <w:rPr>
+          <w:b/>
+          <w:bCs/>
+        </w:rPr>
+        <w:t xml:space="preserve"> </w:t>
+      </w:r>
+      <w:r>
+        <w:rPr>
+          <w:b/>
+          <w:bCs/>
+        </w:rPr>
+        <w:t xml:space="preserve">Level </w:t>
+      </w:r>
+      <w:proofErr w:type="spellStart"/>
+      <w:r>
+        <w:rPr>
+          <w:b/>
+          <w:bCs/>
+        </w:rPr>
+        <w:t>Builder</w:t>
+      </w:r>
+      <w:proofErr w:type="spellEnd"/>
+      <w:r>
+        <w:t xml:space="preserve"> vytvoří instanci </w:t>
+      </w:r>
+      <w:proofErr w:type="spellStart"/>
+      <w:r>
+        <w:t>prefabu</w:t>
+      </w:r>
+      <w:proofErr w:type="spellEnd"/>
+      <w:r>
+        <w:t xml:space="preserve"> </w:t>
+      </w:r>
+      <w:proofErr w:type="spellStart"/>
+      <w:r>
+        <w:rPr>
+          <w:b/>
+          <w:bCs/>
+        </w:rPr>
+        <w:t>Platform</w:t>
+      </w:r>
+      <w:proofErr w:type="spellEnd"/>
+      <w:r>
+        <w:t xml:space="preserve"> p</w:t>
+      </w:r>
+      <w:r>
+        <w:t xml:space="preserve">ro každou sekci </w:t>
+      </w:r>
+      <w:r>
+        <w:t>úrovně v </w:t>
+      </w:r>
+      <w:r>
+        <w:rPr>
+          <w:b/>
+          <w:bCs/>
+        </w:rPr>
+        <w:t>Level Setu</w:t>
+      </w:r>
+      <w:r>
+        <w:t>.</w:t>
+      </w:r>
     </w:p>
     <w:p>
       <w:pPr>
         <w:pStyle w:val="Heading3"/>
       </w:pPr>
       <w:r>
-        <w:t>Level Styler</w:t>
-      </w:r>
+        <w:t xml:space="preserve">Level </w:t>
+      </w:r>
+      <w:proofErr w:type="spellStart"/>
+      <w:r>
+        <w:t>Styler</w:t>
+      </w:r>
+      <w:proofErr w:type="spellEnd"/>
     </w:p>
     <w:p>
       <w:pPr>
@@ -138,15 +260,40 @@
         <w:t>Zajišťuje změnu vzhledu hry</w:t>
       </w:r>
       <w:r>
-        <w:t xml:space="preserve"> pomocí scriptable objectu </w:t>
-      </w:r>
-      <w:r>
-        <w:rPr>
-          <w:b/>
-          <w:bCs/>
-        </w:rPr>
-        <w:t>Level Scheme</w:t>
-      </w:r>
+        <w:t xml:space="preserve"> pomocí </w:t>
+      </w:r>
+      <w:proofErr w:type="spellStart"/>
+      <w:r>
+        <w:t>scriptable</w:t>
+      </w:r>
+      <w:proofErr w:type="spellEnd"/>
+      <w:r>
+        <w:t xml:space="preserve"> </w:t>
+      </w:r>
+      <w:proofErr w:type="spellStart"/>
+      <w:r>
+        <w:t>objectu</w:t>
+      </w:r>
+      <w:proofErr w:type="spellEnd"/>
+      <w:r>
+        <w:t xml:space="preserve"> </w:t>
+      </w:r>
+      <w:r>
+        <w:rPr>
+          <w:b/>
+          <w:bCs/>
+        </w:rPr>
+        <w:t xml:space="preserve">Level </w:t>
+      </w:r>
+      <w:proofErr w:type="spellStart"/>
+      <w:r>
+        <w:rPr>
+          <w:b/>
+          <w:bCs/>
+        </w:rPr>
+        <w:t>Scheme</w:t>
+      </w:r>
+      <w:proofErr w:type="spellEnd"/>
       <w:r>
         <w:t>, ve kterém lze nastavit barvy různých objektů.</w:t>
       </w:r>
@@ -201,8 +348,13 @@
       <w:pPr>
         <w:pStyle w:val="Heading3"/>
       </w:pPr>
-      <w:r>
-        <w:t>Monetization Manager</w:t>
+      <w:proofErr w:type="spellStart"/>
+      <w:r>
+        <w:t>Monetization</w:t>
+      </w:r>
+      <w:proofErr w:type="spellEnd"/>
+      <w:r>
+        <w:t xml:space="preserve"> Manager</w:t>
       </w:r>
     </w:p>
     <w:p>
@@ -235,8 +387,25 @@
         <w:t>klipů</w:t>
       </w:r>
       <w:r>
-        <w:t xml:space="preserve"> ze scriptable objectů </w:t>
-      </w:r>
+        <w:t xml:space="preserve"> ze </w:t>
+      </w:r>
+      <w:proofErr w:type="spellStart"/>
+      <w:r>
+        <w:t>scriptable</w:t>
+      </w:r>
+      <w:proofErr w:type="spellEnd"/>
+      <w:r>
+        <w:t xml:space="preserve"> </w:t>
+      </w:r>
+      <w:proofErr w:type="spellStart"/>
+      <w:r>
+        <w:t>objectů</w:t>
+      </w:r>
+      <w:proofErr w:type="spellEnd"/>
+      <w:r>
+        <w:t xml:space="preserve"> </w:t>
+      </w:r>
+      <w:proofErr w:type="spellStart"/>
       <w:r>
         <w:rPr>
           <w:b/>
@@ -244,9 +413,58 @@
         </w:rPr>
         <w:t>Sound</w:t>
       </w:r>
+      <w:proofErr w:type="spellEnd"/>
       <w:r>
         <w:t>.</w:t>
       </w:r>
+      <w:r>
+        <w:t xml:space="preserve"> </w:t>
+      </w:r>
+      <w:r>
+        <w:rPr>
+          <w:b/>
+          <w:bCs/>
+        </w:rPr>
+        <w:t>Audio Manager</w:t>
+      </w:r>
+      <w:r>
+        <w:rPr>
+          <w:b/>
+          <w:bCs/>
+        </w:rPr>
+        <w:t xml:space="preserve"> </w:t>
+      </w:r>
+      <w:r>
+        <w:t>reaguje</w:t>
+      </w:r>
+      <w:r>
+        <w:t xml:space="preserve"> </w:t>
+      </w:r>
+      <w:r>
+        <w:t xml:space="preserve">na </w:t>
+      </w:r>
+      <w:r>
+        <w:t xml:space="preserve">událost vyvolanou na </w:t>
+      </w:r>
+      <w:proofErr w:type="spellStart"/>
+      <w:r>
+        <w:rPr>
+          <w:b/>
+          <w:bCs/>
+        </w:rPr>
+        <w:t>AudioRequestEventChannel</w:t>
+      </w:r>
+      <w:r>
+        <w:rPr>
+          <w:b/>
+          <w:bCs/>
+        </w:rPr>
+        <w:t>u</w:t>
+      </w:r>
+      <w:proofErr w:type="spellEnd"/>
+      <w:r>
+        <w:t>.</w:t>
+      </w:r>
     </w:p>
     <w:p>
       <w:pPr>
@@ -285,9 +503,11 @@
       <w:pPr>
         <w:pStyle w:val="Heading3"/>
       </w:pPr>
+      <w:proofErr w:type="spellStart"/>
       <w:r>
         <w:t>UnitGroup</w:t>
       </w:r>
+      <w:proofErr w:type="spellEnd"/>
     </w:p>
     <w:p>
       <w:r>
@@ -346,10 +566,12 @@
       <w:pPr>
         <w:pStyle w:val="Heading3"/>
       </w:pPr>
+      <w:proofErr w:type="spellStart"/>
       <w:r>
         <w:lastRenderedPageBreak/>
         <w:t>Gate</w:t>
       </w:r>
+      <w:proofErr w:type="spellEnd"/>
     </w:p>
     <w:p>
       <w:r>
@@ -378,9 +600,11 @@
       <w:pPr>
         <w:pStyle w:val="Heading3"/>
       </w:pPr>
+      <w:proofErr w:type="spellStart"/>
       <w:r>
         <w:t>Platform</w:t>
       </w:r>
+      <w:proofErr w:type="spellEnd"/>
     </w:p>
     <w:p>
       <w:r>
@@ -415,9 +639,11 @@
       <w:pPr>
         <w:pStyle w:val="Heading3"/>
       </w:pPr>
+      <w:proofErr w:type="spellStart"/>
       <w:r>
         <w:t>EventChannelListener</w:t>
       </w:r>
+      <w:proofErr w:type="spellEnd"/>
     </w:p>
     <w:p>
       <w:r>
@@ -427,8 +653,13 @@
         <w:t xml:space="preserve">omponent, který </w:t>
       </w:r>
       <w:r>
-        <w:t>umožňuje v enginu nastavit obecnou reakci na vyvolání EventChannelu</w:t>
-      </w:r>
+        <w:t xml:space="preserve">umožňuje v enginu nastavit obecnou reakci na vyvolání </w:t>
+      </w:r>
+      <w:proofErr w:type="spellStart"/>
+      <w:r>
+        <w:t>EventChannelu</w:t>
+      </w:r>
+      <w:proofErr w:type="spellEnd"/>
       <w:r>
         <w:t>.</w:t>
       </w:r>
@@ -437,9 +668,11 @@
       <w:pPr>
         <w:pStyle w:val="Heading3"/>
       </w:pPr>
+      <w:proofErr w:type="spellStart"/>
       <w:r>
         <w:t>AsyncEventSequence</w:t>
       </w:r>
+      <w:proofErr w:type="spellEnd"/>
     </w:p>
     <w:p>
       <w:r>
@@ -458,8 +691,13 @@
         <w:t>použitím</w:t>
       </w:r>
       <w:r>
-        <w:t xml:space="preserve"> Coroutine</w:t>
-      </w:r>
+        <w:t xml:space="preserve"> </w:t>
+      </w:r>
+      <w:proofErr w:type="spellStart"/>
+      <w:r>
+        <w:t>Coroutine</w:t>
+      </w:r>
+      <w:proofErr w:type="spellEnd"/>
       <w:r>
         <w:t>.</w:t>
       </w:r>
@@ -477,42 +715,115 @@
         <w:pStyle w:val="Heading3"/>
       </w:pPr>
       <w:r>
+        <w:t>Level Set</w:t>
+      </w:r>
+    </w:p>
+    <w:p>
+      <w:proofErr w:type="spellStart"/>
+      <w:r>
+        <w:t>Scriptable</w:t>
+      </w:r>
+      <w:proofErr w:type="spellEnd"/>
+      <w:r>
+        <w:t xml:space="preserve"> </w:t>
+      </w:r>
+      <w:proofErr w:type="spellStart"/>
+      <w:r>
+        <w:t>object</w:t>
+      </w:r>
+      <w:proofErr w:type="spellEnd"/>
+      <w:r>
+        <w:t>, který uchovává informace o úrovni a její sekce. Každá sekce obsahuje dva matematické výrazy a počet nepřátelských jednotek v dané sekci.</w:t>
+      </w:r>
+    </w:p>
+    <w:p>
+      <w:pPr>
+        <w:pStyle w:val="Heading3"/>
+      </w:pPr>
+      <w:r>
+        <w:t xml:space="preserve">Level </w:t>
+      </w:r>
+      <w:proofErr w:type="spellStart"/>
+      <w:r>
+        <w:t>Scheme</w:t>
+      </w:r>
+      <w:proofErr w:type="spellEnd"/>
+    </w:p>
+    <w:p>
+      <w:proofErr w:type="spellStart"/>
+      <w:r>
+        <w:t>Scriptable</w:t>
+      </w:r>
+      <w:proofErr w:type="spellEnd"/>
+      <w:r>
+        <w:t xml:space="preserve"> </w:t>
+      </w:r>
+      <w:proofErr w:type="spellStart"/>
+      <w:r>
+        <w:t>object</w:t>
+      </w:r>
+      <w:proofErr w:type="spellEnd"/>
+      <w:r>
+        <w:t>, který uchovává barevné schéma hry. Lze nastavit barvu pro pozadí, zem, brány, hráčovy jednotky a nepřátelské jednotky.</w:t>
+      </w:r>
+    </w:p>
+    <w:p>
+      <w:pPr>
+        <w:pStyle w:val="Heading3"/>
+      </w:pPr>
+      <w:proofErr w:type="spellStart"/>
+      <w:r>
         <w:t>EventChannel</w:t>
       </w:r>
+      <w:proofErr w:type="spellEnd"/>
       <w:r>
         <w:t>&lt;T&gt;</w:t>
       </w:r>
     </w:p>
     <w:p>
+      <w:proofErr w:type="spellStart"/>
       <w:r>
         <w:t>Scriptable</w:t>
       </w:r>
-      <w:r>
-        <w:t xml:space="preserve"> </w:t>
-      </w:r>
+      <w:proofErr w:type="spellEnd"/>
+      <w:r>
+        <w:t xml:space="preserve"> </w:t>
+      </w:r>
+      <w:proofErr w:type="spellStart"/>
       <w:r>
         <w:t>o</w:t>
       </w:r>
       <w:r>
-        <w:t>bject, který zajišťuje komunikaci mezi objekty, které na sebe nemohou získat odkaz.</w:t>
+        <w:t>bject</w:t>
+      </w:r>
+      <w:proofErr w:type="spellEnd"/>
+      <w:r>
+        <w:t>, který zajišťuje komunikaci mezi objekty, které na sebe nemohou získat odkaz.</w:t>
       </w:r>
     </w:p>
     <w:p>
       <w:r>
         <w:t xml:space="preserve">Jelikož nelze vytvářet </w:t>
       </w:r>
+      <w:proofErr w:type="spellStart"/>
       <w:r>
         <w:t>s</w:t>
       </w:r>
       <w:r>
-        <w:t xml:space="preserve">criptable </w:t>
-      </w:r>
+        <w:t>criptable</w:t>
+      </w:r>
+      <w:proofErr w:type="spellEnd"/>
+      <w:r>
+        <w:t xml:space="preserve"> </w:t>
+      </w:r>
+      <w:proofErr w:type="spellStart"/>
       <w:r>
         <w:t>o</w:t>
       </w:r>
       <w:r>
         <w:t>bjecty</w:t>
       </w:r>
+      <w:proofErr w:type="spellEnd"/>
       <w:r>
         <w:t>, které mají obecnou třídu</w:t>
       </w:r>
@@ -550,34 +861,119 @@
       </w:r>
     </w:p>
     <w:p>
+      <w:proofErr w:type="spellStart"/>
+      <w:r>
+        <w:rPr>
+          <w:b/>
+          <w:bCs/>
+        </w:rPr>
+        <w:t>AudioRequestEventChannel</w:t>
+      </w:r>
+      <w:proofErr w:type="spellEnd"/>
+      <w:r>
+        <w:t xml:space="preserve"> je třída, která dědí </w:t>
+      </w:r>
+      <w:proofErr w:type="spellStart"/>
+      <w:r>
+        <w:rPr>
+          <w:b/>
+          <w:bCs/>
+        </w:rPr>
+        <w:t>EventChannel</w:t>
+      </w:r>
+      <w:proofErr w:type="spellEnd"/>
+      <w:r>
+        <w:rPr>
+          <w:b/>
+          <w:bCs/>
+        </w:rPr>
+        <w:t>&lt;</w:t>
+      </w:r>
+      <w:proofErr w:type="spellStart"/>
+      <w:r>
+        <w:rPr>
+          <w:b/>
+          <w:bCs/>
+        </w:rPr>
+        <w:t>Sound</w:t>
+      </w:r>
+      <w:proofErr w:type="spellEnd"/>
+      <w:r>
+        <w:rPr>
+          <w:b/>
+          <w:bCs/>
+        </w:rPr>
+        <w:t>&gt;</w:t>
+      </w:r>
+      <w:r>
+        <w:t>.</w:t>
+      </w:r>
+    </w:p>
+    <w:p>
       <w:pPr>
         <w:pStyle w:val="Heading3"/>
       </w:pPr>
+      <w:proofErr w:type="spellStart"/>
       <w:r>
         <w:t>GameObjectPool</w:t>
       </w:r>
-    </w:p>
-    <w:p>
-      <w:r>
-        <w:t xml:space="preserve">Scriptable </w:t>
-      </w:r>
+      <w:proofErr w:type="spellEnd"/>
+    </w:p>
+    <w:p>
+      <w:proofErr w:type="spellStart"/>
+      <w:r>
+        <w:t>Scriptable</w:t>
+      </w:r>
+      <w:proofErr w:type="spellEnd"/>
+      <w:r>
+        <w:t xml:space="preserve"> </w:t>
+      </w:r>
+      <w:proofErr w:type="spellStart"/>
       <w:r>
         <w:t>o</w:t>
       </w:r>
       <w:r>
-        <w:t>bject, který</w:t>
-      </w:r>
-      <w:r>
-        <w:t xml:space="preserve"> slouží ke sdílení jednoho object poolu mezi různými komponenty</w:t>
-      </w:r>
-      <w:r>
-        <w:t>, aby nemuselo existovovat několik různých o</w:t>
+        <w:t>bject</w:t>
+      </w:r>
+      <w:proofErr w:type="spellEnd"/>
+      <w:r>
+        <w:t>, který</w:t>
+      </w:r>
+      <w:r>
+        <w:t xml:space="preserve"> slouží ke sdílení jednoho </w:t>
+      </w:r>
+      <w:proofErr w:type="spellStart"/>
+      <w:r>
+        <w:t>object</w:t>
+      </w:r>
+      <w:proofErr w:type="spellEnd"/>
+      <w:r>
+        <w:t xml:space="preserve"> poolu mezi různými komponenty</w:t>
+      </w:r>
+      <w:r>
+        <w:t xml:space="preserve">, aby nemuselo </w:t>
+      </w:r>
+      <w:proofErr w:type="spellStart"/>
+      <w:r>
+        <w:t>existovovat</w:t>
+      </w:r>
+      <w:proofErr w:type="spellEnd"/>
+      <w:r>
+        <w:t xml:space="preserve"> několik různých </w:t>
+      </w:r>
+      <w:proofErr w:type="spellStart"/>
+      <w:r>
+        <w:t>o</w:t>
       </w:r>
       <w:r>
         <w:t>b</w:t>
       </w:r>
       <w:r>
-        <w:t xml:space="preserve">ject poolů, které obsahují </w:t>
+        <w:t>ject</w:t>
+      </w:r>
+      <w:proofErr w:type="spellEnd"/>
+      <w:r>
+        <w:t xml:space="preserve"> poolů, které obsahují </w:t>
       </w:r>
       <w:r>
         <w:rPr>
@@ -615,24 +1011,37 @@
         <w:t>na který nelze nastavit odkaz ručně v enginu – např</w:t>
       </w:r>
       <w:r>
-        <w:t>íklad když nějaký prefab potřebuje odkaz na objekt ve scéně.</w:t>
+        <w:t xml:space="preserve">íklad když nějaký </w:t>
+      </w:r>
+      <w:proofErr w:type="spellStart"/>
+      <w:r>
+        <w:t>prefab</w:t>
+      </w:r>
+      <w:proofErr w:type="spellEnd"/>
+      <w:r>
+        <w:t xml:space="preserve"> potřebuje odkaz na objekt ve scéně.</w:t>
       </w:r>
     </w:p>
     <w:p>
       <w:pPr>
         <w:pStyle w:val="Heading1"/>
       </w:pPr>
-      <w:r>
+      <w:proofErr w:type="spellStart"/>
+      <w:r>
+        <w:lastRenderedPageBreak/>
         <w:t>Prefaby</w:t>
       </w:r>
+      <w:proofErr w:type="spellEnd"/>
     </w:p>
     <w:p>
       <w:pPr>
         <w:pStyle w:val="Heading3"/>
       </w:pPr>
+      <w:proofErr w:type="spellStart"/>
       <w:r>
         <w:t>Character</w:t>
       </w:r>
+      <w:proofErr w:type="spellEnd"/>
     </w:p>
     <w:p>
       <w:r>
@@ -652,8 +1061,13 @@
       <w:pPr>
         <w:pStyle w:val="Heading3"/>
       </w:pPr>
-      <w:r>
-        <w:t>Player Unit</w:t>
+      <w:proofErr w:type="spellStart"/>
+      <w:r>
+        <w:t>Player</w:t>
+      </w:r>
+      <w:proofErr w:type="spellEnd"/>
+      <w:r>
+        <w:t xml:space="preserve"> Unit</w:t>
       </w:r>
     </w:p>
     <w:p>
@@ -688,11 +1102,16 @@
       <w:r>
         <w:t xml:space="preserve">brány z </w:t>
       </w:r>
+      <w:proofErr w:type="spellStart"/>
       <w:r>
         <w:t>o</w:t>
       </w:r>
       <w:r>
-        <w:t xml:space="preserve">bject </w:t>
+        <w:t>bject</w:t>
+      </w:r>
+      <w:proofErr w:type="spellEnd"/>
+      <w:r>
+        <w:t xml:space="preserve"> </w:t>
       </w:r>
       <w:r>
         <w:t>p</w:t>
@@ -701,7 +1120,15 @@
         <w:t>oolu</w:t>
       </w:r>
       <w:r>
-        <w:t xml:space="preserve"> Player Pool</w:t>
+        <w:t xml:space="preserve"> </w:t>
+      </w:r>
+      <w:proofErr w:type="spellStart"/>
+      <w:r>
+        <w:t>Player</w:t>
+      </w:r>
+      <w:proofErr w:type="spellEnd"/>
+      <w:r>
+        <w:t xml:space="preserve"> Pool</w:t>
       </w:r>
       <w:r>
         <w:t>.</w:t>
@@ -714,14 +1141,37 @@
       <w:pPr>
         <w:pStyle w:val="Heading3"/>
       </w:pPr>
-      <w:r>
-        <w:lastRenderedPageBreak/>
-        <w:t>Enemy Unit</w:t>
-      </w:r>
-    </w:p>
-    <w:p>
-      <w:r>
-        <w:t xml:space="preserve">Objekt nepřátelské jednotky. Variace Player Unit – liší se pouze v nastavených událostech na komponentu </w:t>
+      <w:proofErr w:type="spellStart"/>
+      <w:r>
+        <w:t>Enemy</w:t>
+      </w:r>
+      <w:proofErr w:type="spellEnd"/>
+      <w:r>
+        <w:t xml:space="preserve"> Unit</w:t>
+      </w:r>
+    </w:p>
+    <w:p>
+      <w:r>
+        <w:t xml:space="preserve">Objekt nepřátelské jednotky. Variace </w:t>
+      </w:r>
+      <w:proofErr w:type="spellStart"/>
+      <w:r>
+        <w:rPr>
+          <w:b/>
+          <w:bCs/>
+        </w:rPr>
+        <w:t>Player</w:t>
+      </w:r>
+      <w:proofErr w:type="spellEnd"/>
+      <w:r>
+        <w:rPr>
+          <w:b/>
+          <w:bCs/>
+        </w:rPr>
+        <w:t xml:space="preserve"> Unit</w:t>
+      </w:r>
+      <w:r>
+        <w:t xml:space="preserve"> – liší se pouze v nastavených událostech na komponentu </w:t>
       </w:r>
       <w:r>
         <w:rPr>
@@ -731,26 +1181,60 @@
         <w:t>Unit</w:t>
       </w:r>
       <w:r>
-        <w:t>. Instance jsou brány z object poolu</w:t>
-      </w:r>
-      <w:r>
-        <w:t xml:space="preserve"> Enemy Pool.</w:t>
+        <w:t>. Instance jsou brány z </w:t>
+      </w:r>
+      <w:proofErr w:type="spellStart"/>
+      <w:r>
+        <w:t>object</w:t>
+      </w:r>
+      <w:proofErr w:type="spellEnd"/>
+      <w:r>
+        <w:t xml:space="preserve"> poolu</w:t>
+      </w:r>
+      <w:r>
+        <w:t xml:space="preserve"> </w:t>
+      </w:r>
+      <w:proofErr w:type="spellStart"/>
+      <w:r>
+        <w:t>Enemy</w:t>
+      </w:r>
+      <w:proofErr w:type="spellEnd"/>
+      <w:r>
+        <w:t xml:space="preserve"> Pool.</w:t>
       </w:r>
     </w:p>
     <w:p>
       <w:pPr>
         <w:pStyle w:val="Heading3"/>
       </w:pPr>
+      <w:proofErr w:type="spellStart"/>
       <w:r>
         <w:t>Gate</w:t>
       </w:r>
+      <w:proofErr w:type="spellEnd"/>
     </w:p>
     <w:p>
       <w:r>
         <w:t>Objekt brány.</w:t>
       </w:r>
       <w:r>
-        <w:t xml:space="preserve"> Tvořena grafickým objektem, canvasem s textem, který zobrazuje matematickou operaci, a colliderem, který detekuje překročení</w:t>
+        <w:t xml:space="preserve"> Tvořena grafickým objektem, </w:t>
+      </w:r>
+      <w:proofErr w:type="spellStart"/>
+      <w:r>
+        <w:t>canvasem</w:t>
+      </w:r>
+      <w:proofErr w:type="spellEnd"/>
+      <w:r>
+        <w:t xml:space="preserve"> s textem, který zobrazuje matematickou operaci, a </w:t>
+      </w:r>
+      <w:proofErr w:type="spellStart"/>
+      <w:r>
+        <w:t>colliderem</w:t>
+      </w:r>
+      <w:proofErr w:type="spellEnd"/>
+      <w:r>
+        <w:t>, který detekuje překročení</w:t>
       </w:r>
       <w:r>
         <w:t>.</w:t>
@@ -760,14 +1244,33 @@
       <w:pPr>
         <w:pStyle w:val="Heading3"/>
       </w:pPr>
+      <w:proofErr w:type="spellStart"/>
       <w:r>
         <w:t>Platform</w:t>
       </w:r>
-    </w:p>
-    <w:p>
-      <w:r>
-        <w:t>Objekt sekce úrovně. Kontejner pro instance prefabu Gate</w:t>
-      </w:r>
+      <w:proofErr w:type="spellEnd"/>
+    </w:p>
+    <w:p>
+      <w:r>
+        <w:t xml:space="preserve">Objekt sekce úrovně. Kontejner pro instance </w:t>
+      </w:r>
+      <w:proofErr w:type="spellStart"/>
+      <w:r>
+        <w:t>prefabu</w:t>
+      </w:r>
+      <w:proofErr w:type="spellEnd"/>
+      <w:r>
+        <w:t xml:space="preserve"> </w:t>
+      </w:r>
+      <w:proofErr w:type="spellStart"/>
+      <w:r>
+        <w:rPr>
+          <w:b/>
+          <w:bCs/>
+        </w:rPr>
+        <w:t>Gate</w:t>
+      </w:r>
+      <w:proofErr w:type="spellEnd"/>
       <w:r>
         <w:t xml:space="preserve"> a nepřátelské jednotky. </w:t>
       </w:r>
@@ -790,10 +1293,26 @@
         <w:t xml:space="preserve"> </w:t>
       </w:r>
       <w:r>
-        <w:t>Instance jsou brány z object poolu</w:t>
-      </w:r>
-      <w:r>
-        <w:t xml:space="preserve"> Platform </w:t>
+        <w:t>Instance jsou brány z </w:t>
+      </w:r>
+      <w:proofErr w:type="spellStart"/>
+      <w:r>
+        <w:t>object</w:t>
+      </w:r>
+      <w:proofErr w:type="spellEnd"/>
+      <w:r>
+        <w:t xml:space="preserve"> poolu</w:t>
+      </w:r>
+      <w:r>
+        <w:t xml:space="preserve"> </w:t>
+      </w:r>
+      <w:proofErr w:type="spellStart"/>
+      <w:r>
+        <w:t>Platform</w:t>
+      </w:r>
+      <w:proofErr w:type="spellEnd"/>
+      <w:r>
+        <w:t xml:space="preserve"> </w:t>
       </w:r>
       <w:r>
         <w:t>P</w:t>
@@ -842,7 +1361,23 @@
         <w:t xml:space="preserve"> jsem vytvořil systém, který úrovně sestaví podle dat v</w:t>
       </w:r>
       <w:r>
-        <w:t xml:space="preserve">e scriptable objectu </w:t>
+        <w:t xml:space="preserve">e </w:t>
+      </w:r>
+      <w:proofErr w:type="spellStart"/>
+      <w:r>
+        <w:t>scriptable</w:t>
+      </w:r>
+      <w:proofErr w:type="spellEnd"/>
+      <w:r>
+        <w:t xml:space="preserve"> </w:t>
+      </w:r>
+      <w:proofErr w:type="spellStart"/>
+      <w:r>
+        <w:t>objectu</w:t>
+      </w:r>
+      <w:proofErr w:type="spellEnd"/>
+      <w:r>
+        <w:t xml:space="preserve"> </w:t>
       </w:r>
       <w:r>
         <w:rPr>
@@ -869,7 +1404,19 @@
         <w:t xml:space="preserve"> </w:t>
       </w:r>
       <w:r>
-        <w:t>Jelikož se jednotky vytváří ve velkém množství, bylo potřeba využít Object Po</w:t>
+        <w:t xml:space="preserve">Jelikož se jednotky vytváří ve velkém množství, bylo potřeba využít </w:t>
+      </w:r>
+      <w:proofErr w:type="spellStart"/>
+      <w:r>
+        <w:t>Object</w:t>
+      </w:r>
+      <w:proofErr w:type="spellEnd"/>
+      <w:r>
+        <w:t xml:space="preserve"> </w:t>
+      </w:r>
+      <w:proofErr w:type="spellStart"/>
+      <w:r>
+        <w:t>Po</w:t>
       </w:r>
       <w:r>
         <w:t>o</w:t>
@@ -877,6 +1424,7 @@
       <w:r>
         <w:t>ling</w:t>
       </w:r>
+      <w:proofErr w:type="spellEnd"/>
       <w:r>
         <w:t xml:space="preserve">, </w:t>
       </w:r>
@@ -890,7 +1438,15 @@
         <w:t>o</w:t>
       </w:r>
       <w:r>
-        <w:t xml:space="preserve"> mikro lagům.</w:t>
+        <w:t xml:space="preserve"> mikro </w:t>
+      </w:r>
+      <w:proofErr w:type="spellStart"/>
+      <w:r>
+        <w:t>lagům</w:t>
+      </w:r>
+      <w:proofErr w:type="spellEnd"/>
+      <w:r>
+        <w:t>.</w:t>
       </w:r>
     </w:p>
     <w:p>
@@ -917,12 +1473,42 @@
       <w:r>
         <w:t xml:space="preserve">několik </w:t>
       </w:r>
-      <w:r>
-        <w:t>spawnerů nezávislých na sobě, object pooly jsou uchovávány v</w:t>
-      </w:r>
-      <w:r>
-        <w:t xml:space="preserve">e scriptable objectu </w:t>
-      </w:r>
+      <w:proofErr w:type="spellStart"/>
+      <w:r>
+        <w:t>spawnerů</w:t>
+      </w:r>
+      <w:proofErr w:type="spellEnd"/>
+      <w:r>
+        <w:t xml:space="preserve"> nezávislých na sobě, </w:t>
+      </w:r>
+      <w:proofErr w:type="spellStart"/>
+      <w:r>
+        <w:t>object</w:t>
+      </w:r>
+      <w:proofErr w:type="spellEnd"/>
+      <w:r>
+        <w:t xml:space="preserve"> pooly jsou uchovávány v</w:t>
+      </w:r>
+      <w:r>
+        <w:t xml:space="preserve">e </w:t>
+      </w:r>
+      <w:proofErr w:type="spellStart"/>
+      <w:r>
+        <w:t>scriptable</w:t>
+      </w:r>
+      <w:proofErr w:type="spellEnd"/>
+      <w:r>
+        <w:t xml:space="preserve"> </w:t>
+      </w:r>
+      <w:proofErr w:type="spellStart"/>
+      <w:r>
+        <w:t>objectu</w:t>
+      </w:r>
+      <w:proofErr w:type="spellEnd"/>
+      <w:r>
+        <w:t xml:space="preserve"> </w:t>
+      </w:r>
+      <w:proofErr w:type="spellStart"/>
       <w:r>
         <w:rPr>
           <w:b/>
@@ -930,12 +1516,22 @@
         </w:rPr>
         <w:t>GameObjectPool</w:t>
       </w:r>
-      <w:r>
-        <w:t>, aby mohly být sdíleny mezi spawnery.</w:t>
+      <w:proofErr w:type="spellEnd"/>
+      <w:r>
+        <w:t xml:space="preserve">, aby mohly být sdíleny mezi </w:t>
+      </w:r>
+      <w:proofErr w:type="spellStart"/>
+      <w:r>
+        <w:t>spawnery</w:t>
+      </w:r>
+      <w:proofErr w:type="spellEnd"/>
+      <w:r>
+        <w:t>.</w:t>
       </w:r>
       <w:r>
         <w:t xml:space="preserve"> Každá jednotka patří do skupiny jednotek </w:t>
       </w:r>
+      <w:proofErr w:type="spellStart"/>
       <w:r>
         <w:rPr>
           <w:b/>
@@ -943,6 +1539,7 @@
         </w:rPr>
         <w:t>UnitGroup</w:t>
       </w:r>
+      <w:proofErr w:type="spellEnd"/>
       <w:r>
         <w:t>, do které je automaticky přidána po vytvoření.</w:t>
       </w:r>
@@ -969,6 +1566,7 @@
     </w:p>
     <w:p>
       <w:r>
+        <w:lastRenderedPageBreak/>
         <w:t>Dále byly na řadě souboje hráčových a nepřátelských jednotek</w:t>
       </w:r>
       <w:r>
@@ -995,7 +1593,6 @@
     </w:p>
     <w:p>
       <w:r>
-        <w:lastRenderedPageBreak/>
         <w:t xml:space="preserve">Jakmile hra byla hratelná, začal jsem dodělávat poslední detaily – animace, </w:t>
       </w:r>
       <w:r>
@@ -1009,16 +1606,29 @@
       <w:r>
         <w:t xml:space="preserve">Animace jsem získal ze stránky </w:t>
       </w:r>
-      <w:hyperlink r:id="rId8" w:anchor="/?page=1&amp;type=Motion%2CMotionPack" w:history="1">
-        <w:r>
-          <w:rPr>
-            <w:rStyle w:val="Hyperlink"/>
-          </w:rPr>
-          <w:t>mixamo</w:t>
-        </w:r>
-      </w:hyperlink>
-      <w:r>
-        <w:t>, protože animace obsažené v modelu postavy v dodaném asset packu neobsahovaly animaci smrti a kombinovat animace z mixamo a z</w:t>
+      <w:proofErr w:type="spellStart"/>
+      <w:r>
+        <w:t>mixamo</w:t>
+      </w:r>
+      <w:proofErr w:type="spellEnd"/>
+      <w:r>
+        <w:t xml:space="preserve">, protože animace obsažené v modelu postavy v dodaném </w:t>
+      </w:r>
+      <w:proofErr w:type="spellStart"/>
+      <w:r>
+        <w:t>asset</w:t>
+      </w:r>
+      <w:proofErr w:type="spellEnd"/>
+      <w:r>
+        <w:t xml:space="preserve"> packu neobsahovaly animaci smrti a kombinovat animace z </w:t>
+      </w:r>
+      <w:proofErr w:type="spellStart"/>
+      <w:r>
+        <w:t>mixamo</w:t>
+      </w:r>
+      <w:proofErr w:type="spellEnd"/>
+      <w:r>
+        <w:t xml:space="preserve"> a z</w:t>
       </w:r>
       <w:r>
         <w:t> </w:t>
@@ -1034,21 +1644,37 @@
       <w:r>
         <w:t xml:space="preserve">Pro přehrávání audia jsem vytvořil </w:t>
       </w:r>
+      <w:proofErr w:type="spellStart"/>
       <w:r>
         <w:t>s</w:t>
       </w:r>
       <w:r>
-        <w:t xml:space="preserve">criptable </w:t>
-      </w:r>
+        <w:t>criptable</w:t>
+      </w:r>
+      <w:proofErr w:type="spellEnd"/>
+      <w:r>
+        <w:t xml:space="preserve"> </w:t>
+      </w:r>
+      <w:proofErr w:type="spellStart"/>
       <w:r>
         <w:t>o</w:t>
       </w:r>
       <w:r>
         <w:t>bject</w:t>
       </w:r>
-      <w:r>
-        <w:t xml:space="preserve"> Sound</w:t>
-      </w:r>
+      <w:proofErr w:type="spellEnd"/>
+      <w:r>
+        <w:t xml:space="preserve"> </w:t>
+      </w:r>
+      <w:proofErr w:type="spellStart"/>
+      <w:r>
+        <w:rPr>
+          <w:b/>
+          <w:bCs/>
+        </w:rPr>
+        <w:t>Sound</w:t>
+      </w:r>
+      <w:proofErr w:type="spellEnd"/>
       <w:r>
         <w:t xml:space="preserve">, který uchovává </w:t>
       </w:r>
@@ -1056,22 +1682,43 @@
         <w:t>informace o</w:t>
       </w:r>
       <w:r>
-        <w:t xml:space="preserve"> audio clip</w:t>
+        <w:t xml:space="preserve"> audio </w:t>
+      </w:r>
+      <w:proofErr w:type="spellStart"/>
+      <w:r>
+        <w:t>clip</w:t>
       </w:r>
       <w:r>
         <w:t>u</w:t>
       </w:r>
+      <w:proofErr w:type="spellEnd"/>
       <w:r>
         <w:t>.</w:t>
       </w:r>
       <w:r>
         <w:t xml:space="preserve"> </w:t>
       </w:r>
-      <w:r>
-        <w:t xml:space="preserve">Sound obsahuje nastavení pro rozsah výšek tónu, ze kterého </w:t>
-      </w:r>
-      <w:r>
-        <w:t xml:space="preserve">Audio Manager </w:t>
+      <w:proofErr w:type="spellStart"/>
+      <w:r>
+        <w:rPr>
+          <w:b/>
+          <w:bCs/>
+        </w:rPr>
+        <w:t>Sound</w:t>
+      </w:r>
+      <w:proofErr w:type="spellEnd"/>
+      <w:r>
+        <w:t xml:space="preserve"> obsahuje nastavení pro rozsah výšek tónu, ze kterého </w:t>
+      </w:r>
+      <w:r>
+        <w:rPr>
+          <w:b/>
+          <w:bCs/>
+        </w:rPr>
+        <w:t>Audio Manager</w:t>
+      </w:r>
+      <w:r>
+        <w:t xml:space="preserve"> </w:t>
       </w:r>
       <w:r>
         <w:t>vyb</w:t>
@@ -1095,8 +1742,13 @@
         <w:t xml:space="preserve"> audio</w:t>
       </w:r>
       <w:r>
-        <w:t xml:space="preserve"> clipu</w:t>
-      </w:r>
+        <w:t xml:space="preserve"> </w:t>
+      </w:r>
+      <w:proofErr w:type="spellStart"/>
+      <w:r>
+        <w:t>clipu</w:t>
+      </w:r>
+      <w:proofErr w:type="spellEnd"/>
       <w:r>
         <w:t xml:space="preserve"> </w:t>
       </w:r>
@@ -1134,11 +1786,30 @@
         <w:t xml:space="preserve"> </w:t>
       </w:r>
       <w:r>
-        <w:t>kterou zpracuje Audio Manager,</w:t>
-      </w:r>
-      <w:r>
-        <w:t xml:space="preserve"> se podává přes AudioRequestEventChannel</w:t>
-      </w:r>
+        <w:t xml:space="preserve">kterou zpracuje </w:t>
+      </w:r>
+      <w:r>
+        <w:rPr>
+          <w:b/>
+          <w:bCs/>
+        </w:rPr>
+        <w:t>Audio Manager</w:t>
+      </w:r>
+      <w:r>
+        <w:t>,</w:t>
+      </w:r>
+      <w:r>
+        <w:t xml:space="preserve"> se podává přes </w:t>
+      </w:r>
+      <w:proofErr w:type="spellStart"/>
+      <w:r>
+        <w:rPr>
+          <w:b/>
+          <w:bCs/>
+        </w:rPr>
+        <w:t>AudioRequestEventChannel</w:t>
+      </w:r>
+      <w:proofErr w:type="spellEnd"/>
       <w:r>
         <w:t>, protože některé objekty, které přehrá</w:t>
       </w:r>
@@ -1151,10 +1822,48 @@
     </w:p>
     <w:p>
       <w:r>
-        <w:t xml:space="preserve">Monetizaci jsem vyřešil balíčkem od Unity. Komponent Monetization Manager při startu hry načte reklamy, které se zobrazí </w:t>
-      </w:r>
-      <w:r>
-        <w:t>kdykoliv po zavolání metody na Monetization Manageru.</w:t>
+        <w:t xml:space="preserve">Monetizaci jsem vyřešil balíčkem od Unity. Komponent </w:t>
+      </w:r>
+      <w:proofErr w:type="spellStart"/>
+      <w:r>
+        <w:rPr>
+          <w:b/>
+          <w:bCs/>
+        </w:rPr>
+        <w:t>Monetization</w:t>
+      </w:r>
+      <w:proofErr w:type="spellEnd"/>
+      <w:r>
+        <w:rPr>
+          <w:b/>
+          <w:bCs/>
+        </w:rPr>
+        <w:t xml:space="preserve"> Manager</w:t>
+      </w:r>
+      <w:r>
+        <w:t xml:space="preserve"> při startu hry načte reklamy, které se zobrazí </w:t>
+      </w:r>
+      <w:r>
+        <w:t xml:space="preserve">kdykoliv po zavolání metody na </w:t>
+      </w:r>
+      <w:proofErr w:type="spellStart"/>
+      <w:r>
+        <w:rPr>
+          <w:b/>
+          <w:bCs/>
+        </w:rPr>
+        <w:t>Monetization</w:t>
+      </w:r>
+      <w:proofErr w:type="spellEnd"/>
+      <w:r>
+        <w:rPr>
+          <w:b/>
+          <w:bCs/>
+        </w:rPr>
+        <w:t xml:space="preserve"> Manageru</w:t>
+      </w:r>
+      <w:r>
+        <w:t>.</w:t>
       </w:r>
     </w:p>
     <w:sectPr>
@@ -2243,7 +2952,7 @@
     <w:link w:val="Heading1Char"/>
     <w:uiPriority w:val="9"/>
     <w:qFormat/>
-    <w:rsid w:val="00CB17C0"/>
+    <w:rsid w:val="00017801"/>
     <w:pPr>
       <w:keepNext/>
       <w:keepLines/>
@@ -2251,8 +2960,7 @@
       <w:outlineLvl w:val="0"/>
     </w:pPr>
     <w:rPr>
-      <w:rFonts w:eastAsiaTheme="majorEastAsia" w:cstheme="majorBidi"/>
-      <w:b/>
+      <w:rFonts w:ascii="Roboto Slab Bold" w:eastAsiaTheme="majorEastAsia" w:hAnsi="Roboto Slab Bold" w:cstheme="majorBidi"/>
       <w:sz w:val="32"/>
       <w:szCs w:val="32"/>
     </w:rPr>
@@ -2265,7 +2973,7 @@
     <w:uiPriority w:val="9"/>
     <w:unhideWhenUsed/>
     <w:qFormat/>
-    <w:rsid w:val="00A0221D"/>
+    <w:rsid w:val="00017801"/>
     <w:pPr>
       <w:keepNext/>
       <w:keepLines/>
@@ -2273,8 +2981,7 @@
       <w:outlineLvl w:val="1"/>
     </w:pPr>
     <w:rPr>
-      <w:rFonts w:eastAsiaTheme="majorEastAsia" w:cstheme="majorBidi"/>
-      <w:b/>
+      <w:rFonts w:ascii="Roboto Slab Bold" w:eastAsiaTheme="majorEastAsia" w:hAnsi="Roboto Slab Bold" w:cstheme="majorBidi"/>
       <w:sz w:val="26"/>
       <w:szCs w:val="26"/>
     </w:rPr>
@@ -2287,7 +2994,7 @@
     <w:uiPriority w:val="9"/>
     <w:unhideWhenUsed/>
     <w:qFormat/>
-    <w:rsid w:val="00FE5CF1"/>
+    <w:rsid w:val="00017801"/>
     <w:pPr>
       <w:keepNext/>
       <w:keepLines/>
@@ -2295,8 +3002,7 @@
       <w:outlineLvl w:val="2"/>
     </w:pPr>
     <w:rPr>
-      <w:rFonts w:eastAsiaTheme="majorEastAsia" w:cstheme="majorBidi"/>
-      <w:b/>
+      <w:rFonts w:ascii="Roboto Slab Bold" w:eastAsiaTheme="majorEastAsia" w:hAnsi="Roboto Slab Bold" w:cstheme="majorBidi"/>
       <w:sz w:val="24"/>
       <w:szCs w:val="24"/>
     </w:rPr>
@@ -2404,10 +3110,9 @@
     <w:basedOn w:val="DefaultParagraphFont"/>
     <w:link w:val="Heading1"/>
     <w:uiPriority w:val="9"/>
-    <w:rsid w:val="00CB17C0"/>
+    <w:rsid w:val="00017801"/>
     <w:rPr>
-      <w:rFonts w:ascii="Roboto Slab" w:eastAsiaTheme="majorEastAsia" w:hAnsi="Roboto Slab" w:cstheme="majorBidi"/>
-      <w:b/>
+      <w:rFonts w:ascii="Roboto Slab Bold" w:eastAsiaTheme="majorEastAsia" w:hAnsi="Roboto Slab Bold" w:cstheme="majorBidi"/>
       <w:sz w:val="32"/>
       <w:szCs w:val="32"/>
     </w:rPr>
@@ -2419,14 +3124,13 @@
     <w:link w:val="TitleChar"/>
     <w:uiPriority w:val="10"/>
     <w:qFormat/>
-    <w:rsid w:val="00FD145B"/>
+    <w:rsid w:val="00017801"/>
     <w:pPr>
       <w:spacing w:after="360" w:line="240" w:lineRule="auto"/>
       <w:contextualSpacing/>
     </w:pPr>
     <w:rPr>
-      <w:rFonts w:eastAsiaTheme="majorEastAsia" w:cstheme="majorBidi"/>
-      <w:b/>
+      <w:rFonts w:ascii="Roboto Slab Bold" w:eastAsiaTheme="majorEastAsia" w:hAnsi="Roboto Slab Bold" w:cstheme="majorBidi"/>
       <w:spacing w:val="-10"/>
       <w:kern w:val="28"/>
       <w:sz w:val="52"/>
@@ -2438,10 +3142,9 @@
     <w:basedOn w:val="DefaultParagraphFont"/>
     <w:link w:val="Title"/>
     <w:uiPriority w:val="10"/>
-    <w:rsid w:val="00FD145B"/>
+    <w:rsid w:val="00017801"/>
     <w:rPr>
-      <w:rFonts w:ascii="Roboto Slab" w:eastAsiaTheme="majorEastAsia" w:hAnsi="Roboto Slab" w:cstheme="majorBidi"/>
-      <w:b/>
+      <w:rFonts w:ascii="Roboto Slab Bold" w:eastAsiaTheme="majorEastAsia" w:hAnsi="Roboto Slab Bold" w:cstheme="majorBidi"/>
       <w:spacing w:val="-10"/>
       <w:kern w:val="28"/>
       <w:sz w:val="52"/>
@@ -2464,10 +3167,9 @@
     <w:basedOn w:val="DefaultParagraphFont"/>
     <w:link w:val="Heading2"/>
     <w:uiPriority w:val="9"/>
-    <w:rsid w:val="00A0221D"/>
+    <w:rsid w:val="00017801"/>
     <w:rPr>
-      <w:rFonts w:ascii="Roboto Slab" w:eastAsiaTheme="majorEastAsia" w:hAnsi="Roboto Slab" w:cstheme="majorBidi"/>
-      <w:b/>
+      <w:rFonts w:ascii="Roboto Slab Bold" w:eastAsiaTheme="majorEastAsia" w:hAnsi="Roboto Slab Bold" w:cstheme="majorBidi"/>
       <w:sz w:val="26"/>
       <w:szCs w:val="26"/>
     </w:rPr>
@@ -2545,10 +3247,9 @@
     <w:basedOn w:val="DefaultParagraphFont"/>
     <w:link w:val="Heading3"/>
     <w:uiPriority w:val="9"/>
-    <w:rsid w:val="00FE5CF1"/>
+    <w:rsid w:val="00017801"/>
     <w:rPr>
-      <w:rFonts w:ascii="Roboto Slab" w:eastAsiaTheme="majorEastAsia" w:hAnsi="Roboto Slab" w:cstheme="majorBidi"/>
-      <w:b/>
+      <w:rFonts w:ascii="Roboto Slab Bold" w:eastAsiaTheme="majorEastAsia" w:hAnsi="Roboto Slab Bold" w:cstheme="majorBidi"/>
       <w:sz w:val="24"/>
       <w:szCs w:val="24"/>
     </w:rPr>

</xml_diff>